<commit_message>
added another cv of mine
</commit_message>
<xml_diff>
--- a/curriculum _vitae/common/CV(Md_Abu_Bakar_Siddiq_Sayem).docx
+++ b/curriculum _vitae/common/CV(Md_Abu_Bakar_Siddiq_Sayem).docx
@@ -16,140 +16,16 @@
         <mc:AlternateContent>
           <mc:Choice Requires="wps">
             <w:drawing>
-              <wp:anchor distT="0" distB="0" distL="114300" distR="114300" simplePos="0" relativeHeight="251668480" behindDoc="0" locked="0" layoutInCell="1" allowOverlap="1" wp14:anchorId="4187C37F" wp14:editId="03BE2DD9">
+              <wp:anchor distT="0" distB="0" distL="114300" distR="114300" simplePos="0" relativeHeight="251665408" behindDoc="0" locked="0" layoutInCell="1" allowOverlap="1" wp14:anchorId="44EB14AC" wp14:editId="1112B550">
                 <wp:simplePos x="0" y="0"/>
                 <wp:positionH relativeFrom="margin">
-                  <wp:posOffset>1943100</wp:posOffset>
+                  <wp:posOffset>123825</wp:posOffset>
                 </wp:positionH>
                 <wp:positionV relativeFrom="paragraph">
                   <wp:posOffset>-57150</wp:posOffset>
                 </wp:positionV>
-                <wp:extent cx="5067300" cy="381000"/>
-                <wp:effectExtent l="0" t="0" r="0" b="0"/>
-                <wp:wrapNone/>
-                <wp:docPr id="10" name="Rectangle 10"/>
-                <wp:cNvGraphicFramePr/>
-                <a:graphic xmlns:a="http://schemas.openxmlformats.org/drawingml/2006/main">
-                  <a:graphicData uri="http://schemas.microsoft.com/office/word/2010/wordprocessingShape">
-                    <wps:wsp>
-                      <wps:cNvSpPr/>
-                      <wps:spPr>
-                        <a:xfrm>
-                          <a:off x="0" y="0"/>
-                          <a:ext cx="5067300" cy="381000"/>
-                        </a:xfrm>
-                        <a:prstGeom prst="rect">
-                          <a:avLst/>
-                        </a:prstGeom>
-                        <a:ln>
-                          <a:noFill/>
-                        </a:ln>
-                      </wps:spPr>
-                      <wps:style>
-                        <a:lnRef idx="2">
-                          <a:schemeClr val="dk1"/>
-                        </a:lnRef>
-                        <a:fillRef idx="1">
-                          <a:schemeClr val="lt1"/>
-                        </a:fillRef>
-                        <a:effectRef idx="0">
-                          <a:schemeClr val="dk1"/>
-                        </a:effectRef>
-                        <a:fontRef idx="minor">
-                          <a:schemeClr val="dk1"/>
-                        </a:fontRef>
-                      </wps:style>
-                      <wps:txbx>
-                        <w:txbxContent>
-                          <w:p>
-                            <w:pPr>
-                              <w:rPr>
-                                <w:rFonts w:ascii="Times New Roman" w:hAnsi="Times New Roman" w:cs="Times New Roman"/>
-                                <w:b/>
-                                <w:bCs/>
-                              </w:rPr>
-                            </w:pPr>
-                            <w:r>
-                              <w:rPr>
-                                <w:rFonts w:ascii="Times New Roman" w:hAnsi="Times New Roman" w:cs="Times New Roman"/>
-                                <w:b/>
-                                <w:bCs/>
-                                <w:sz w:val="40"/>
-                                <w:szCs w:val="40"/>
-                              </w:rPr>
-                              <w:t>MD. ABU BAKAR SIDDIQ SAYEM</w:t>
-                            </w:r>
-                          </w:p>
-                        </w:txbxContent>
-                      </wps:txbx>
-                      <wps:bodyPr rot="0" spcFirstLastPara="0" vertOverflow="overflow" horzOverflow="overflow" vert="horz" wrap="square" lIns="91440" tIns="45720" rIns="91440" bIns="45720" numCol="1" spcCol="0" rtlCol="0" fromWordArt="0" anchor="ctr" anchorCtr="0" forceAA="0" compatLnSpc="1">
-                        <a:prstTxWarp prst="textNoShape">
-                          <a:avLst/>
-                        </a:prstTxWarp>
-                        <a:noAutofit/>
-                      </wps:bodyPr>
-                    </wps:wsp>
-                  </a:graphicData>
-                </a:graphic>
-                <wp14:sizeRelH relativeFrom="margin">
-                  <wp14:pctWidth>0</wp14:pctWidth>
-                </wp14:sizeRelH>
-                <wp14:sizeRelV relativeFrom="margin">
-                  <wp14:pctHeight>0</wp14:pctHeight>
-                </wp14:sizeRelV>
-              </wp:anchor>
-            </w:drawing>
-          </mc:Choice>
-          <mc:Fallback>
-            <w:pict>
-              <v:rect w14:anchorId="4187C37F" id="Rectangle 10" o:spid="_x0000_s1026" style="position:absolute;margin-left:153pt;margin-top:-4.5pt;width:399pt;height:30pt;z-index:251668480;visibility:visible;mso-wrap-style:square;mso-width-percent:0;mso-height-percent:0;mso-wrap-distance-left:9pt;mso-wrap-distance-top:0;mso-wrap-distance-right:9pt;mso-wrap-distance-bottom:0;mso-position-horizontal:absolute;mso-position-horizontal-relative:margin;mso-position-vertical:absolute;mso-position-vertical-relative:text;mso-width-percent:0;mso-height-percent:0;mso-width-relative:margin;mso-height-relative:margin;v-text-anchor:middle" o:gfxdata="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" fillcolor="white [3201]" stroked="f" strokeweight="1pt">
-                <v:textbox>
-                  <w:txbxContent>
-                    <w:p>
-                      <w:pPr>
-                        <w:rPr>
-                          <w:rFonts w:ascii="Times New Roman" w:hAnsi="Times New Roman" w:cs="Times New Roman"/>
-                          <w:b/>
-                          <w:bCs/>
-                        </w:rPr>
-                      </w:pPr>
-                      <w:r>
-                        <w:rPr>
-                          <w:rFonts w:ascii="Times New Roman" w:hAnsi="Times New Roman" w:cs="Times New Roman"/>
-                          <w:b/>
-                          <w:bCs/>
-                          <w:sz w:val="40"/>
-                          <w:szCs w:val="40"/>
-                        </w:rPr>
-                        <w:t>MD. ABU BAKAR SIDDIQ SAYEM</w:t>
-                      </w:r>
-                    </w:p>
-                  </w:txbxContent>
-                </v:textbox>
-                <w10:wrap anchorx="margin"/>
-              </v:rect>
-            </w:pict>
-          </mc:Fallback>
-        </mc:AlternateContent>
-      </w:r>
-      <w:r>
-        <w:rPr>
-          <w:rFonts w:ascii="Times New Roman" w:hAnsi="Times New Roman" w:cs="Times New Roman"/>
-          <w:noProof/>
-        </w:rPr>
-        <mc:AlternateContent>
-          <mc:Choice Requires="wps">
-            <w:drawing>
-              <wp:anchor distT="0" distB="0" distL="114300" distR="114300" simplePos="0" relativeHeight="251665408" behindDoc="0" locked="0" layoutInCell="1" allowOverlap="1" wp14:anchorId="44EB14AC" wp14:editId="6E93F1E3">
-                <wp:simplePos x="0" y="0"/>
-                <wp:positionH relativeFrom="margin">
-                  <wp:posOffset>1943100</wp:posOffset>
-                </wp:positionH>
-                <wp:positionV relativeFrom="paragraph">
-                  <wp:posOffset>-38100</wp:posOffset>
-                </wp:positionV>
-                <wp:extent cx="5038725" cy="1695450"/>
-                <wp:effectExtent l="0" t="0" r="9525" b="0"/>
+                <wp:extent cx="6362700" cy="1628775"/>
+                <wp:effectExtent l="0" t="0" r="0" b="9525"/>
                 <wp:wrapNone/>
                 <wp:docPr id="7" name="Rectangle: Single Corner Snipped 7"/>
                 <wp:cNvGraphicFramePr/>
@@ -160,7 +36,7 @@
                       <wps:spPr>
                         <a:xfrm>
                           <a:off x="0" y="0"/>
-                          <a:ext cx="5038725" cy="1695450"/>
+                          <a:ext cx="6362700" cy="1628775"/>
                         </a:xfrm>
                         <a:prstGeom prst="snip1Rect">
                           <a:avLst/>
@@ -203,6 +79,7 @@
                           <w:p>
                             <w:pPr>
                               <w:pStyle w:val="NoSpacing"/>
+                              <w:jc w:val="center"/>
                               <w:rPr>
                                 <w:rFonts w:ascii="Times New Roman" w:hAnsi="Times New Roman" w:cs="Times New Roman"/>
                               </w:rPr>
@@ -221,12 +98,42 @@
                               </w:rPr>
                               <w:t xml:space="preserve"> </w:t>
                             </w:r>
+                            <w:proofErr w:type="spellStart"/>
                             <w:r>
                               <w:rPr>
                                 <w:rFonts w:ascii="Times New Roman" w:hAnsi="Times New Roman" w:cs="Times New Roman"/>
                               </w:rPr>
-                              <w:t>1224, Askarabad, North Agrabad</w:t>
+                              <w:t>Mistripara</w:t>
                             </w:r>
+                            <w:proofErr w:type="spellEnd"/>
+                            <w:r>
+                              <w:rPr>
+                                <w:rFonts w:ascii="Times New Roman" w:hAnsi="Times New Roman" w:cs="Times New Roman"/>
+                              </w:rPr>
+                              <w:t xml:space="preserve">, 1224 </w:t>
+                            </w:r>
+                            <w:proofErr w:type="spellStart"/>
+                            <w:r>
+                              <w:rPr>
+                                <w:rFonts w:ascii="Times New Roman" w:hAnsi="Times New Roman" w:cs="Times New Roman"/>
+                              </w:rPr>
+                              <w:t>Askarabad</w:t>
+                            </w:r>
+                            <w:proofErr w:type="spellEnd"/>
+                            <w:r>
+                              <w:rPr>
+                                <w:rFonts w:ascii="Times New Roman" w:hAnsi="Times New Roman" w:cs="Times New Roman"/>
+                              </w:rPr>
+                              <w:t>, Uttar-</w:t>
+                            </w:r>
+                            <w:proofErr w:type="spellStart"/>
+                            <w:r>
+                              <w:rPr>
+                                <w:rFonts w:ascii="Times New Roman" w:hAnsi="Times New Roman" w:cs="Times New Roman"/>
+                              </w:rPr>
+                              <w:t>Agrabad</w:t>
+                            </w:r>
+                            <w:proofErr w:type="spellEnd"/>
                             <w:r>
                               <w:rPr>
                                 <w:rFonts w:ascii="Times New Roman" w:hAnsi="Times New Roman" w:cs="Times New Roman"/>
@@ -243,6 +150,7 @@
                           <w:p>
                             <w:pPr>
                               <w:pStyle w:val="NoSpacing"/>
+                              <w:jc w:val="center"/>
                               <w:rPr>
                                 <w:rFonts w:ascii="Times New Roman" w:hAnsi="Times New Roman" w:cs="Times New Roman"/>
                               </w:rPr>
@@ -264,6 +172,7 @@
                           <w:p>
                             <w:pPr>
                               <w:pStyle w:val="NoSpacing"/>
+                              <w:jc w:val="center"/>
                               <w:rPr>
                                 <w:rStyle w:val="Hyperlink"/>
                                 <w:rFonts w:ascii="Times New Roman" w:hAnsi="Times New Roman" w:cs="Times New Roman"/>
@@ -297,21 +206,12 @@
                                 <w:t>abssayem121194@gmail.com</w:t>
                               </w:r>
                             </w:hyperlink>
-                            <w:r>
-                              <w:rPr>
-                                <w:rStyle w:val="Hyperlink"/>
-                                <w:rFonts w:ascii="Times New Roman" w:hAnsi="Times New Roman" w:cs="Times New Roman"/>
-                                <w:color w:val="0070C0"/>
-                                <w:sz w:val="24"/>
-                                <w:szCs w:val="24"/>
-                              </w:rPr>
-                              <w:t xml:space="preserve"> </w:t>
-                            </w:r>
                           </w:p>
                           <w:p>
                             <w:pPr>
                               <w:pStyle w:val="HTMLPreformatted"/>
                               <w:shd w:val="clear" w:color="auto" w:fill="FFFFFF"/>
+                              <w:jc w:val="center"/>
                               <w:rPr>
                                 <w:rFonts w:ascii="Times New Roman" w:hAnsi="Times New Roman" w:cs="Times New Roman"/>
                                 <w:sz w:val="22"/>
@@ -336,6 +236,60 @@
                               </w:rPr>
                               <w:t xml:space="preserve"> </w:t>
                             </w:r>
+                            <w:r>
+                              <w:rPr>
+                                <w:rStyle w:val="Hyperlink"/>
+                                <w:rFonts w:ascii="Times New Roman" w:eastAsiaTheme="minorHAnsi" w:hAnsi="Times New Roman" w:cs="Times New Roman"/>
+                                <w:color w:val="0070C0"/>
+                                <w:sz w:val="24"/>
+                                <w:szCs w:val="24"/>
+                              </w:rPr>
+                              <w:t>https://github.com/abs-sayem</w:t>
+                            </w:r>
+                          </w:p>
+                          <w:p>
+                            <w:pPr>
+                              <w:pStyle w:val="HTMLPreformatted"/>
+                              <w:shd w:val="clear" w:color="auto" w:fill="FFFFFF"/>
+                              <w:jc w:val="center"/>
+                              <w:rPr>
+                                <w:rFonts w:ascii="Times New Roman" w:hAnsi="Times New Roman" w:cs="Times New Roman"/>
+                                <w:color w:val="0070C0"/>
+                                <w:sz w:val="22"/>
+                                <w:szCs w:val="22"/>
+                                <w:u w:val="single"/>
+                              </w:rPr>
+                            </w:pPr>
+                            <w:proofErr w:type="spellStart"/>
+                            <w:r>
+                              <w:rPr>
+                                <w:rFonts w:ascii="Times New Roman" w:hAnsi="Times New Roman" w:cs="Times New Roman"/>
+                                <w:b/>
+                                <w:bCs/>
+                                <w:sz w:val="22"/>
+                                <w:szCs w:val="22"/>
+                              </w:rPr>
+                              <w:t>Linkedin</w:t>
+                            </w:r>
+                            <w:proofErr w:type="spellEnd"/>
+                            <w:r>
+                              <w:rPr>
+                                <w:rFonts w:ascii="Times New Roman" w:hAnsi="Times New Roman" w:cs="Times New Roman"/>
+                                <w:b/>
+                                <w:bCs/>
+                                <w:sz w:val="22"/>
+                                <w:szCs w:val="22"/>
+                              </w:rPr>
+                              <w:t>:</w:t>
+                            </w:r>
+                            <w:r>
+                              <w:rPr>
+                                <w:rFonts w:ascii="Times New Roman" w:hAnsi="Times New Roman" w:cs="Times New Roman"/>
+                                <w:sz w:val="22"/>
+                                <w:szCs w:val="22"/>
+                              </w:rPr>
+                              <w:t xml:space="preserve"> </w:t>
+                            </w:r>
                             <w:hyperlink r:id="rId7" w:history="1">
                               <w:r>
                                 <w:rPr>
@@ -345,7 +299,7 @@
                                   <w:sz w:val="22"/>
                                   <w:szCs w:val="22"/>
                                 </w:rPr>
-                                <w:t>https://github.com/ABS-Sayem</w:t>
+                                <w:t>https://www.linkedin.com/in/abs-sayem-8a115a144</w:t>
                               </w:r>
                             </w:hyperlink>
                           </w:p>
@@ -353,6 +307,7 @@
                             <w:pPr>
                               <w:pStyle w:val="HTMLPreformatted"/>
                               <w:shd w:val="clear" w:color="auto" w:fill="FFFFFF"/>
+                              <w:jc w:val="center"/>
                               <w:rPr>
                                 <w:color w:val="000000"/>
                                 <w:sz w:val="21"/>
@@ -361,32 +316,44 @@
                             </w:pPr>
                             <w:r>
                               <w:rPr>
-                                <w:rFonts w:ascii="Times New Roman" w:hAnsi="Times New Roman" w:cs="Times New Roman"/>
+                                <w:rFonts w:ascii="Times New Roman" w:eastAsiaTheme="minorHAnsi" w:hAnsi="Times New Roman" w:cs="Times New Roman"/>
                                 <w:b/>
                                 <w:bCs/>
                                 <w:sz w:val="22"/>
                                 <w:szCs w:val="22"/>
                               </w:rPr>
-                              <w:t>Linkedin:</w:t>
+                              <w:t>Research Gate:</w:t>
                             </w:r>
                             <w:r>
                               <w:rPr>
-                                <w:rFonts w:ascii="Times New Roman" w:hAnsi="Times New Roman" w:cs="Times New Roman"/>
-                                <w:sz w:val="22"/>
-                                <w:szCs w:val="22"/>
+                                <w:color w:val="000000"/>
+                                <w:sz w:val="21"/>
+                                <w:szCs w:val="21"/>
                               </w:rPr>
                               <w:t xml:space="preserve"> </w:t>
                             </w:r>
                             <w:r>
                               <w:rPr>
-                                <w:rFonts w:ascii="Times New Roman" w:hAnsi="Times New Roman" w:cs="Times New Roman"/>
+                                <w:rFonts w:ascii="Times New Roman" w:eastAsiaTheme="minorHAnsi" w:hAnsi="Times New Roman" w:cs="Times New Roman"/>
                                 <w:color w:val="0070C0"/>
                                 <w:sz w:val="22"/>
                                 <w:szCs w:val="22"/>
                                 <w:u w:val="single"/>
                               </w:rPr>
-                              <w:t>https://www.linkedin.com/in/abs-sayem-8a115a144</w:t>
+                              <w:t>https://www.researchgate.net/profile/Md-Sayem-12</w:t>
                             </w:r>
+                          </w:p>
+                          <w:p>
+                            <w:pPr>
+                              <w:pStyle w:val="HTMLPreformatted"/>
+                              <w:shd w:val="clear" w:color="auto" w:fill="FFFFFF"/>
+                              <w:jc w:val="center"/>
+                              <w:rPr>
+                                <w:color w:val="000000"/>
+                                <w:sz w:val="21"/>
+                                <w:szCs w:val="21"/>
+                              </w:rPr>
+                            </w:pPr>
                           </w:p>
                         </w:txbxContent>
                       </wps:txbx>
@@ -410,10 +377,10 @@
           </mc:Choice>
           <mc:Fallback>
             <w:pict>
-              <v:shape w14:anchorId="44EB14AC" id="Rectangle: Single Corner Snipped 7" o:spid="_x0000_s1027" style="position:absolute;margin-left:153pt;margin-top:-3pt;width:396.75pt;height:133.5pt;z-index:251665408;visibility:visible;mso-wrap-style:square;mso-width-percent:0;mso-height-percent:0;mso-wrap-distance-left:9pt;mso-wrap-distance-top:0;mso-wrap-distance-right:9pt;mso-wrap-distance-bottom:0;mso-position-horizontal:absolute;mso-position-horizontal-relative:margin;mso-position-vertical:absolute;mso-position-vertical-relative:text;mso-width-percent:0;mso-height-percent:0;mso-width-relative:margin;mso-height-relative:margin;v-text-anchor:middle" coordsize="5038725,1695450" o:spt="100" o:gfxdata="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" adj="-11796480,,5400" path="m,l4756144,r282581,282581l5038725,1695450,,1695450,,xe" fillcolor="white [3201]" stroked="f" strokeweight="1pt">
+              <v:shape w14:anchorId="44EB14AC" id="Rectangle: Single Corner Snipped 7" o:spid="_x0000_s1026" style="position:absolute;margin-left:9.75pt;margin-top:-4.5pt;width:501pt;height:128.25pt;z-index:251665408;visibility:visible;mso-wrap-style:square;mso-width-percent:0;mso-height-percent:0;mso-wrap-distance-left:9pt;mso-wrap-distance-top:0;mso-wrap-distance-right:9pt;mso-wrap-distance-bottom:0;mso-position-horizontal:absolute;mso-position-horizontal-relative:margin;mso-position-vertical:absolute;mso-position-vertical-relative:text;mso-width-percent:0;mso-height-percent:0;mso-width-relative:margin;mso-height-relative:margin;v-text-anchor:middle" coordsize="6362700,1628775" o:spt="100" o:gfxdata="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" adj="-11796480,,5400" path="m,l6091232,r271468,271468l6362700,1628775,,1628775,,xe" fillcolor="white [3201]" stroked="f" strokeweight="1pt">
                 <v:stroke joinstyle="miter"/>
                 <v:formulas/>
-                <v:path arrowok="t" o:connecttype="custom" o:connectlocs="0,0;4756144,0;5038725,282581;5038725,1695450;0,1695450;0,0" o:connectangles="0,0,0,0,0,0" textboxrect="0,0,5038725,1695450"/>
+                <v:path arrowok="t" o:connecttype="custom" o:connectlocs="0,0;6091232,0;6362700,271468;6362700,1628775;0,1628775;0,0" o:connectangles="0,0,0,0,0,0" textboxrect="0,0,6362700,1628775"/>
                 <v:textbox>
                   <w:txbxContent>
                     <w:p>
@@ -434,6 +401,7 @@
                     <w:p>
                       <w:pPr>
                         <w:pStyle w:val="NoSpacing"/>
+                        <w:jc w:val="center"/>
                         <w:rPr>
                           <w:rFonts w:ascii="Times New Roman" w:hAnsi="Times New Roman" w:cs="Times New Roman"/>
                         </w:rPr>
@@ -452,12 +420,42 @@
                         </w:rPr>
                         <w:t xml:space="preserve"> </w:t>
                       </w:r>
+                      <w:proofErr w:type="spellStart"/>
                       <w:r>
                         <w:rPr>
                           <w:rFonts w:ascii="Times New Roman" w:hAnsi="Times New Roman" w:cs="Times New Roman"/>
                         </w:rPr>
-                        <w:t>1224, Askarabad, North Agrabad</w:t>
+                        <w:t>Mistripara</w:t>
                       </w:r>
+                      <w:proofErr w:type="spellEnd"/>
+                      <w:r>
+                        <w:rPr>
+                          <w:rFonts w:ascii="Times New Roman" w:hAnsi="Times New Roman" w:cs="Times New Roman"/>
+                        </w:rPr>
+                        <w:t xml:space="preserve">, 1224 </w:t>
+                      </w:r>
+                      <w:proofErr w:type="spellStart"/>
+                      <w:r>
+                        <w:rPr>
+                          <w:rFonts w:ascii="Times New Roman" w:hAnsi="Times New Roman" w:cs="Times New Roman"/>
+                        </w:rPr>
+                        <w:t>Askarabad</w:t>
+                      </w:r>
+                      <w:proofErr w:type="spellEnd"/>
+                      <w:r>
+                        <w:rPr>
+                          <w:rFonts w:ascii="Times New Roman" w:hAnsi="Times New Roman" w:cs="Times New Roman"/>
+                        </w:rPr>
+                        <w:t>, Uttar-</w:t>
+                      </w:r>
+                      <w:proofErr w:type="spellStart"/>
+                      <w:r>
+                        <w:rPr>
+                          <w:rFonts w:ascii="Times New Roman" w:hAnsi="Times New Roman" w:cs="Times New Roman"/>
+                        </w:rPr>
+                        <w:t>Agrabad</w:t>
+                      </w:r>
+                      <w:proofErr w:type="spellEnd"/>
                       <w:r>
                         <w:rPr>
                           <w:rFonts w:ascii="Times New Roman" w:hAnsi="Times New Roman" w:cs="Times New Roman"/>
@@ -474,6 +472,7 @@
                     <w:p>
                       <w:pPr>
                         <w:pStyle w:val="NoSpacing"/>
+                        <w:jc w:val="center"/>
                         <w:rPr>
                           <w:rFonts w:ascii="Times New Roman" w:hAnsi="Times New Roman" w:cs="Times New Roman"/>
                         </w:rPr>
@@ -495,6 +494,7 @@
                     <w:p>
                       <w:pPr>
                         <w:pStyle w:val="NoSpacing"/>
+                        <w:jc w:val="center"/>
                         <w:rPr>
                           <w:rStyle w:val="Hyperlink"/>
                           <w:rFonts w:ascii="Times New Roman" w:hAnsi="Times New Roman" w:cs="Times New Roman"/>
@@ -528,21 +528,12 @@
                           <w:t>abssayem121194@gmail.com</w:t>
                         </w:r>
                       </w:hyperlink>
-                      <w:r>
-                        <w:rPr>
-                          <w:rStyle w:val="Hyperlink"/>
-                          <w:rFonts w:ascii="Times New Roman" w:hAnsi="Times New Roman" w:cs="Times New Roman"/>
-                          <w:color w:val="0070C0"/>
-                          <w:sz w:val="24"/>
-                          <w:szCs w:val="24"/>
-                        </w:rPr>
-                        <w:t xml:space="preserve"> </w:t>
-                      </w:r>
                     </w:p>
                     <w:p>
                       <w:pPr>
                         <w:pStyle w:val="HTMLPreformatted"/>
                         <w:shd w:val="clear" w:color="auto" w:fill="FFFFFF"/>
+                        <w:jc w:val="center"/>
                         <w:rPr>
                           <w:rFonts w:ascii="Times New Roman" w:hAnsi="Times New Roman" w:cs="Times New Roman"/>
                           <w:sz w:val="22"/>
@@ -567,6 +558,60 @@
                         </w:rPr>
                         <w:t xml:space="preserve"> </w:t>
                       </w:r>
+                      <w:r>
+                        <w:rPr>
+                          <w:rStyle w:val="Hyperlink"/>
+                          <w:rFonts w:ascii="Times New Roman" w:eastAsiaTheme="minorHAnsi" w:hAnsi="Times New Roman" w:cs="Times New Roman"/>
+                          <w:color w:val="0070C0"/>
+                          <w:sz w:val="24"/>
+                          <w:szCs w:val="24"/>
+                        </w:rPr>
+                        <w:t>https://github.com/abs-sayem</w:t>
+                      </w:r>
+                    </w:p>
+                    <w:p>
+                      <w:pPr>
+                        <w:pStyle w:val="HTMLPreformatted"/>
+                        <w:shd w:val="clear" w:color="auto" w:fill="FFFFFF"/>
+                        <w:jc w:val="center"/>
+                        <w:rPr>
+                          <w:rFonts w:ascii="Times New Roman" w:hAnsi="Times New Roman" w:cs="Times New Roman"/>
+                          <w:color w:val="0070C0"/>
+                          <w:sz w:val="22"/>
+                          <w:szCs w:val="22"/>
+                          <w:u w:val="single"/>
+                        </w:rPr>
+                      </w:pPr>
+                      <w:proofErr w:type="spellStart"/>
+                      <w:r>
+                        <w:rPr>
+                          <w:rFonts w:ascii="Times New Roman" w:hAnsi="Times New Roman" w:cs="Times New Roman"/>
+                          <w:b/>
+                          <w:bCs/>
+                          <w:sz w:val="22"/>
+                          <w:szCs w:val="22"/>
+                        </w:rPr>
+                        <w:t>Linkedin</w:t>
+                      </w:r>
+                      <w:proofErr w:type="spellEnd"/>
+                      <w:r>
+                        <w:rPr>
+                          <w:rFonts w:ascii="Times New Roman" w:hAnsi="Times New Roman" w:cs="Times New Roman"/>
+                          <w:b/>
+                          <w:bCs/>
+                          <w:sz w:val="22"/>
+                          <w:szCs w:val="22"/>
+                        </w:rPr>
+                        <w:t>:</w:t>
+                      </w:r>
+                      <w:r>
+                        <w:rPr>
+                          <w:rFonts w:ascii="Times New Roman" w:hAnsi="Times New Roman" w:cs="Times New Roman"/>
+                          <w:sz w:val="22"/>
+                          <w:szCs w:val="22"/>
+                        </w:rPr>
+                        <w:t xml:space="preserve"> </w:t>
+                      </w:r>
                       <w:hyperlink r:id="rId9" w:history="1">
                         <w:r>
                           <w:rPr>
@@ -576,7 +621,7 @@
                             <w:sz w:val="22"/>
                             <w:szCs w:val="22"/>
                           </w:rPr>
-                          <w:t>https://github.com/ABS-Sayem</w:t>
+                          <w:t>https://www.linkedin.com/in/abs-sayem-8a115a144</w:t>
                         </w:r>
                       </w:hyperlink>
                     </w:p>
@@ -584,6 +629,7 @@
                       <w:pPr>
                         <w:pStyle w:val="HTMLPreformatted"/>
                         <w:shd w:val="clear" w:color="auto" w:fill="FFFFFF"/>
+                        <w:jc w:val="center"/>
                         <w:rPr>
                           <w:color w:val="000000"/>
                           <w:sz w:val="21"/>
@@ -592,32 +638,44 @@
                       </w:pPr>
                       <w:r>
                         <w:rPr>
-                          <w:rFonts w:ascii="Times New Roman" w:hAnsi="Times New Roman" w:cs="Times New Roman"/>
+                          <w:rFonts w:ascii="Times New Roman" w:eastAsiaTheme="minorHAnsi" w:hAnsi="Times New Roman" w:cs="Times New Roman"/>
                           <w:b/>
                           <w:bCs/>
                           <w:sz w:val="22"/>
                           <w:szCs w:val="22"/>
                         </w:rPr>
-                        <w:t>Linkedin:</w:t>
+                        <w:t>Research Gate:</w:t>
                       </w:r>
                       <w:r>
                         <w:rPr>
-                          <w:rFonts w:ascii="Times New Roman" w:hAnsi="Times New Roman" w:cs="Times New Roman"/>
-                          <w:sz w:val="22"/>
-                          <w:szCs w:val="22"/>
+                          <w:color w:val="000000"/>
+                          <w:sz w:val="21"/>
+                          <w:szCs w:val="21"/>
                         </w:rPr>
                         <w:t xml:space="preserve"> </w:t>
                       </w:r>
                       <w:r>
                         <w:rPr>
-                          <w:rFonts w:ascii="Times New Roman" w:hAnsi="Times New Roman" w:cs="Times New Roman"/>
+                          <w:rFonts w:ascii="Times New Roman" w:eastAsiaTheme="minorHAnsi" w:hAnsi="Times New Roman" w:cs="Times New Roman"/>
                           <w:color w:val="0070C0"/>
                           <w:sz w:val="22"/>
                           <w:szCs w:val="22"/>
                           <w:u w:val="single"/>
                         </w:rPr>
-                        <w:t>https://www.linkedin.com/in/abs-sayem-8a115a144</w:t>
+                        <w:t>https://www.researchgate.net/profile/Md-Sayem-12</w:t>
                       </w:r>
+                    </w:p>
+                    <w:p>
+                      <w:pPr>
+                        <w:pStyle w:val="HTMLPreformatted"/>
+                        <w:shd w:val="clear" w:color="auto" w:fill="FFFFFF"/>
+                        <w:jc w:val="center"/>
+                        <w:rPr>
+                          <w:color w:val="000000"/>
+                          <w:sz w:val="21"/>
+                          <w:szCs w:val="21"/>
+                        </w:rPr>
+                      </w:pPr>
                     </w:p>
                   </w:txbxContent>
                 </v:textbox>
@@ -635,18 +693,18 @@
         <mc:AlternateContent>
           <mc:Choice Requires="wps">
             <w:drawing>
-              <wp:anchor distT="0" distB="0" distL="114300" distR="114300" simplePos="0" relativeHeight="251660288" behindDoc="0" locked="0" layoutInCell="1" allowOverlap="1" wp14:anchorId="2E41D0FD" wp14:editId="48B579D0">
+              <wp:anchor distT="0" distB="0" distL="114300" distR="114300" simplePos="0" relativeHeight="251668480" behindDoc="0" locked="0" layoutInCell="1" allowOverlap="1" wp14:anchorId="4187C37F" wp14:editId="4D721E19">
                 <wp:simplePos x="0" y="0"/>
                 <wp:positionH relativeFrom="margin">
-                  <wp:posOffset>9525</wp:posOffset>
+                  <wp:posOffset>228600</wp:posOffset>
                 </wp:positionH>
                 <wp:positionV relativeFrom="paragraph">
-                  <wp:posOffset>-95250</wp:posOffset>
+                  <wp:posOffset>-57150</wp:posOffset>
                 </wp:positionV>
-                <wp:extent cx="1676400" cy="1676400"/>
-                <wp:effectExtent l="0" t="0" r="0" b="0"/>
+                <wp:extent cx="6219825" cy="381000"/>
+                <wp:effectExtent l="0" t="0" r="9525" b="0"/>
                 <wp:wrapNone/>
-                <wp:docPr id="2" name="Oval 2"/>
+                <wp:docPr id="10" name="Rectangle 10"/>
                 <wp:cNvGraphicFramePr/>
                 <a:graphic xmlns:a="http://schemas.openxmlformats.org/drawingml/2006/main">
                   <a:graphicData uri="http://schemas.microsoft.com/office/word/2010/wordprocessingShape">
@@ -655,44 +713,53 @@
                       <wps:spPr>
                         <a:xfrm>
                           <a:off x="0" y="0"/>
-                          <a:ext cx="1676400" cy="1676400"/>
+                          <a:ext cx="6219825" cy="381000"/>
                         </a:xfrm>
-                        <a:prstGeom prst="ellipse">
+                        <a:prstGeom prst="rect">
                           <a:avLst/>
                         </a:prstGeom>
-                        <a:blipFill dpi="0" rotWithShape="1">
-                          <a:blip r:embed="rId10">
-                            <a:extLst>
-                              <a:ext uri="{28A0092B-C50C-407E-A947-70E740481C1C}">
-                                <a14:useLocalDpi xmlns:a14="http://schemas.microsoft.com/office/drawing/2010/main" val="0"/>
-                              </a:ext>
-                            </a:extLst>
-                          </a:blip>
-                          <a:srcRect/>
-                          <a:stretch>
-                            <a:fillRect/>
-                          </a:stretch>
-                        </a:blipFill>
                         <a:ln>
                           <a:noFill/>
                         </a:ln>
                       </wps:spPr>
                       <wps:style>
                         <a:lnRef idx="2">
-                          <a:schemeClr val="accent1">
-                            <a:shade val="50000"/>
-                          </a:schemeClr>
+                          <a:schemeClr val="dk1"/>
                         </a:lnRef>
                         <a:fillRef idx="1">
-                          <a:schemeClr val="accent1"/>
+                          <a:schemeClr val="lt1"/>
                         </a:fillRef>
                         <a:effectRef idx="0">
-                          <a:schemeClr val="accent1"/>
+                          <a:schemeClr val="dk1"/>
                         </a:effectRef>
                         <a:fontRef idx="minor">
-                          <a:schemeClr val="lt1"/>
+                          <a:schemeClr val="dk1"/>
                         </a:fontRef>
                       </wps:style>
+                      <wps:txbx>
+                        <w:txbxContent>
+                          <w:p>
+                            <w:pPr>
+                              <w:jc w:val="center"/>
+                              <w:rPr>
+                                <w:rFonts w:ascii="Times New Roman" w:hAnsi="Times New Roman" w:cs="Times New Roman"/>
+                                <w:b/>
+                                <w:bCs/>
+                              </w:rPr>
+                            </w:pPr>
+                            <w:r>
+                              <w:rPr>
+                                <w:rFonts w:ascii="Times New Roman" w:hAnsi="Times New Roman" w:cs="Times New Roman"/>
+                                <w:b/>
+                                <w:bCs/>
+                                <w:sz w:val="40"/>
+                                <w:szCs w:val="40"/>
+                              </w:rPr>
+                              <w:t>MD. ABU BAKAR SIDDIQ SAYEM</w:t>
+                            </w:r>
+                          </w:p>
+                        </w:txbxContent>
+                      </wps:txbx>
                       <wps:bodyPr rot="0" spcFirstLastPara="0" vertOverflow="overflow" horzOverflow="overflow" vert="horz" wrap="square" lIns="91440" tIns="45720" rIns="91440" bIns="45720" numCol="1" spcCol="0" rtlCol="0" fromWordArt="0" anchor="ctr" anchorCtr="0" forceAA="0" compatLnSpc="1">
                         <a:prstTxWarp prst="textNoShape">
                           <a:avLst/>
@@ -713,11 +780,33 @@
           </mc:Choice>
           <mc:Fallback>
             <w:pict>
-              <v:oval w14:anchorId="65B529FC" id="Oval 2" o:spid="_x0000_s1026" style="position:absolute;margin-left:.75pt;margin-top:-7.5pt;width:132pt;height:132pt;z-index:251660288;visibility:visible;mso-wrap-style:square;mso-width-percent:0;mso-height-percent:0;mso-wrap-distance-left:9pt;mso-wrap-distance-top:0;mso-wrap-distance-right:9pt;mso-wrap-distance-bottom:0;mso-position-horizontal:absolute;mso-position-horizontal-relative:margin;mso-position-vertical:absolute;mso-position-vertical-relative:text;mso-width-percent:0;mso-height-percent:0;mso-width-relative:margin;mso-height-relative:margin;v-text-anchor:middle" o:gfxdata="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" stroked="f" strokeweight="1pt">
-                <v:fill r:id="rId13" o:title="" recolor="t" rotate="t" type="frame"/>
-                <v:stroke joinstyle="miter"/>
+              <v:rect w14:anchorId="4187C37F" id="Rectangle 10" o:spid="_x0000_s1027" style="position:absolute;margin-left:18pt;margin-top:-4.5pt;width:489.75pt;height:30pt;z-index:251668480;visibility:visible;mso-wrap-style:square;mso-width-percent:0;mso-height-percent:0;mso-wrap-distance-left:9pt;mso-wrap-distance-top:0;mso-wrap-distance-right:9pt;mso-wrap-distance-bottom:0;mso-position-horizontal:absolute;mso-position-horizontal-relative:margin;mso-position-vertical:absolute;mso-position-vertical-relative:text;mso-width-percent:0;mso-height-percent:0;mso-width-relative:margin;mso-height-relative:margin;v-text-anchor:middle" o:gfxdata="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" fillcolor="white [3201]" stroked="f" strokeweight="1pt">
+                <v:textbox>
+                  <w:txbxContent>
+                    <w:p>
+                      <w:pPr>
+                        <w:jc w:val="center"/>
+                        <w:rPr>
+                          <w:rFonts w:ascii="Times New Roman" w:hAnsi="Times New Roman" w:cs="Times New Roman"/>
+                          <w:b/>
+                          <w:bCs/>
+                        </w:rPr>
+                      </w:pPr>
+                      <w:r>
+                        <w:rPr>
+                          <w:rFonts w:ascii="Times New Roman" w:hAnsi="Times New Roman" w:cs="Times New Roman"/>
+                          <w:b/>
+                          <w:bCs/>
+                          <w:sz w:val="40"/>
+                          <w:szCs w:val="40"/>
+                        </w:rPr>
+                        <w:t>MD. ABU BAKAR SIDDIQ SAYEM</w:t>
+                      </w:r>
+                    </w:p>
+                  </w:txbxContent>
+                </v:textbox>
                 <w10:wrap anchorx="margin"/>
-              </v:oval>
+              </v:rect>
             </w:pict>
           </mc:Fallback>
         </mc:AlternateContent>
@@ -851,6 +940,1368 @@
     <w:p>
       <w:pPr>
         <w:rPr>
+          <w:rFonts w:ascii="Times New Roman" w:eastAsiaTheme="majorEastAsia" w:hAnsi="Times New Roman" w:cs="Times New Roman"/>
+          <w:b/>
+          <w:bCs/>
+          <w:caps/>
+          <w:sz w:val="24"/>
+          <w:szCs w:val="24"/>
+          <w:lang w:eastAsia="ja-JP"/>
+        </w:rPr>
+      </w:pPr>
+      <w:r>
+        <w:rPr>
+          <w:rFonts w:ascii="Times New Roman" w:eastAsiaTheme="majorEastAsia" w:hAnsi="Times New Roman" w:cs="Times New Roman"/>
+          <w:b/>
+          <w:bCs/>
+          <w:caps/>
+          <w:noProof/>
+          <w:sz w:val="24"/>
+          <w:szCs w:val="24"/>
+          <w:lang w:eastAsia="ja-JP"/>
+        </w:rPr>
+        <mc:AlternateContent>
+          <mc:Choice Requires="wps">
+            <w:drawing>
+              <wp:anchor distT="0" distB="0" distL="114300" distR="114300" simplePos="0" relativeHeight="251697152" behindDoc="0" locked="0" layoutInCell="1" allowOverlap="1" wp14:anchorId="1152505E" wp14:editId="1DE1D8BA">
+                <wp:simplePos x="0" y="0"/>
+                <wp:positionH relativeFrom="column">
+                  <wp:posOffset>0</wp:posOffset>
+                </wp:positionH>
+                <wp:positionV relativeFrom="paragraph">
+                  <wp:posOffset>161290</wp:posOffset>
+                </wp:positionV>
+                <wp:extent cx="6848475" cy="0"/>
+                <wp:effectExtent l="0" t="0" r="0" b="0"/>
+                <wp:wrapNone/>
+                <wp:docPr id="19" name="Straight Connector 19"/>
+                <wp:cNvGraphicFramePr/>
+                <a:graphic xmlns:a="http://schemas.openxmlformats.org/drawingml/2006/main">
+                  <a:graphicData uri="http://schemas.microsoft.com/office/word/2010/wordprocessingShape">
+                    <wps:wsp>
+                      <wps:cNvCnPr/>
+                      <wps:spPr>
+                        <a:xfrm>
+                          <a:off x="0" y="0"/>
+                          <a:ext cx="6848475" cy="0"/>
+                        </a:xfrm>
+                        <a:prstGeom prst="line">
+                          <a:avLst/>
+                        </a:prstGeom>
+                      </wps:spPr>
+                      <wps:style>
+                        <a:lnRef idx="1">
+                          <a:schemeClr val="dk1"/>
+                        </a:lnRef>
+                        <a:fillRef idx="0">
+                          <a:schemeClr val="dk1"/>
+                        </a:fillRef>
+                        <a:effectRef idx="0">
+                          <a:schemeClr val="dk1"/>
+                        </a:effectRef>
+                        <a:fontRef idx="minor">
+                          <a:schemeClr val="tx1"/>
+                        </a:fontRef>
+                      </wps:style>
+                      <wps:bodyPr/>
+                    </wps:wsp>
+                  </a:graphicData>
+                </a:graphic>
+              </wp:anchor>
+            </w:drawing>
+          </mc:Choice>
+          <mc:Fallback>
+            <w:pict>
+              <v:line w14:anchorId="507149FD" id="Straight Connector 19" o:spid="_x0000_s1026" style="position:absolute;z-index:251697152;visibility:visible;mso-wrap-style:square;mso-wrap-distance-left:9pt;mso-wrap-distance-top:0;mso-wrap-distance-right:9pt;mso-wrap-distance-bottom:0;mso-position-horizontal:absolute;mso-position-horizontal-relative:text;mso-position-vertical:absolute;mso-position-vertical-relative:text" from="0,12.7pt" to="539.25pt,12.7pt" o:gfxdata="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" strokecolor="black [3200]" strokeweight=".5pt">
+                <v:stroke joinstyle="miter"/>
+              </v:line>
+            </w:pict>
+          </mc:Fallback>
+        </mc:AlternateContent>
+      </w:r>
+      <w:r>
+        <w:rPr>
+          <w:rFonts w:ascii="Times New Roman" w:eastAsiaTheme="majorEastAsia" w:hAnsi="Times New Roman" w:cs="Times New Roman"/>
+          <w:b/>
+          <w:bCs/>
+          <w:caps/>
+          <w:sz w:val="24"/>
+          <w:szCs w:val="24"/>
+          <w:lang w:eastAsia="ja-JP"/>
+        </w:rPr>
+        <w:t>Education</w:t>
+      </w:r>
+    </w:p>
+    <w:tbl>
+      <w:tblPr>
+        <w:tblW w:w="11125" w:type="dxa"/>
+        <w:tblInd w:w="1" w:type="dxa"/>
+        <w:tblBorders>
+          <w:top w:val="nil"/>
+          <w:left w:val="nil"/>
+          <w:bottom w:val="nil"/>
+          <w:right w:val="nil"/>
+        </w:tblBorders>
+        <w:tblLayout w:type="fixed"/>
+        <w:tblLook w:val="0000" w:firstRow="0" w:lastRow="0" w:firstColumn="0" w:lastColumn="0" w:noHBand="0" w:noVBand="0"/>
+      </w:tblPr>
+      <w:tblGrid>
+        <w:gridCol w:w="2225"/>
+        <w:gridCol w:w="2225"/>
+        <w:gridCol w:w="2225"/>
+        <w:gridCol w:w="2225"/>
+        <w:gridCol w:w="2225"/>
+      </w:tblGrid>
+      <w:tr>
+        <w:trPr>
+          <w:trHeight w:val="280"/>
+        </w:trPr>
+        <w:tc>
+          <w:tcPr>
+            <w:tcW w:w="2225" w:type="dxa"/>
+          </w:tcPr>
+          <w:p>
+            <w:pPr>
+              <w:pStyle w:val="Default"/>
+              <w:rPr>
+                <w:rFonts w:ascii="Times New Roman" w:hAnsi="Times New Roman" w:cs="Times New Roman"/>
+                <w:sz w:val="22"/>
+                <w:szCs w:val="22"/>
+              </w:rPr>
+            </w:pPr>
+            <w:r>
+              <w:rPr>
+                <w:rFonts w:ascii="Times New Roman" w:hAnsi="Times New Roman" w:cs="Times New Roman"/>
+                <w:b/>
+                <w:bCs/>
+                <w:sz w:val="22"/>
+                <w:szCs w:val="22"/>
+              </w:rPr>
+              <w:t>Exam</w:t>
+            </w:r>
+          </w:p>
+        </w:tc>
+        <w:tc>
+          <w:tcPr>
+            <w:tcW w:w="2225" w:type="dxa"/>
+          </w:tcPr>
+          <w:p>
+            <w:pPr>
+              <w:pStyle w:val="Default"/>
+              <w:rPr>
+                <w:rFonts w:ascii="Times New Roman" w:hAnsi="Times New Roman" w:cs="Times New Roman"/>
+                <w:sz w:val="22"/>
+                <w:szCs w:val="22"/>
+              </w:rPr>
+            </w:pPr>
+            <w:r>
+              <w:rPr>
+                <w:rFonts w:ascii="Times New Roman" w:hAnsi="Times New Roman" w:cs="Times New Roman"/>
+                <w:b/>
+                <w:bCs/>
+                <w:sz w:val="22"/>
+                <w:szCs w:val="22"/>
+              </w:rPr>
+              <w:t xml:space="preserve">Concentration </w:t>
+            </w:r>
+          </w:p>
+          <w:p>
+            <w:pPr>
+              <w:pStyle w:val="Default"/>
+              <w:rPr>
+                <w:rFonts w:ascii="Times New Roman" w:hAnsi="Times New Roman" w:cs="Times New Roman"/>
+                <w:sz w:val="22"/>
+                <w:szCs w:val="22"/>
+              </w:rPr>
+            </w:pPr>
+            <w:r>
+              <w:rPr>
+                <w:rFonts w:ascii="Times New Roman" w:hAnsi="Times New Roman" w:cs="Times New Roman"/>
+                <w:b/>
+                <w:bCs/>
+                <w:sz w:val="22"/>
+                <w:szCs w:val="22"/>
+              </w:rPr>
+              <w:t xml:space="preserve">/Major </w:t>
+            </w:r>
+          </w:p>
+        </w:tc>
+        <w:tc>
+          <w:tcPr>
+            <w:tcW w:w="2225" w:type="dxa"/>
+          </w:tcPr>
+          <w:p>
+            <w:pPr>
+              <w:pStyle w:val="Default"/>
+              <w:rPr>
+                <w:rFonts w:ascii="Times New Roman" w:hAnsi="Times New Roman" w:cs="Times New Roman"/>
+                <w:sz w:val="22"/>
+                <w:szCs w:val="22"/>
+              </w:rPr>
+            </w:pPr>
+            <w:r>
+              <w:rPr>
+                <w:rFonts w:ascii="Times New Roman" w:hAnsi="Times New Roman" w:cs="Times New Roman"/>
+                <w:b/>
+                <w:bCs/>
+                <w:sz w:val="22"/>
+                <w:szCs w:val="22"/>
+              </w:rPr>
+              <w:t xml:space="preserve">Institute </w:t>
+            </w:r>
+          </w:p>
+        </w:tc>
+        <w:tc>
+          <w:tcPr>
+            <w:tcW w:w="2225" w:type="dxa"/>
+          </w:tcPr>
+          <w:p>
+            <w:pPr>
+              <w:pStyle w:val="Default"/>
+              <w:rPr>
+                <w:rFonts w:ascii="Times New Roman" w:hAnsi="Times New Roman" w:cs="Times New Roman"/>
+                <w:sz w:val="22"/>
+                <w:szCs w:val="22"/>
+              </w:rPr>
+            </w:pPr>
+            <w:r>
+              <w:rPr>
+                <w:rFonts w:ascii="Times New Roman" w:hAnsi="Times New Roman" w:cs="Times New Roman"/>
+                <w:b/>
+                <w:bCs/>
+                <w:sz w:val="22"/>
+                <w:szCs w:val="22"/>
+              </w:rPr>
+              <w:t xml:space="preserve">Result </w:t>
+            </w:r>
+          </w:p>
+        </w:tc>
+        <w:tc>
+          <w:tcPr>
+            <w:tcW w:w="2225" w:type="dxa"/>
+          </w:tcPr>
+          <w:p>
+            <w:pPr>
+              <w:pStyle w:val="Default"/>
+              <w:rPr>
+                <w:rFonts w:ascii="Times New Roman" w:hAnsi="Times New Roman" w:cs="Times New Roman"/>
+                <w:sz w:val="22"/>
+                <w:szCs w:val="22"/>
+              </w:rPr>
+            </w:pPr>
+            <w:r>
+              <w:rPr>
+                <w:rFonts w:ascii="Times New Roman" w:hAnsi="Times New Roman" w:cs="Times New Roman"/>
+                <w:b/>
+                <w:bCs/>
+                <w:sz w:val="22"/>
+                <w:szCs w:val="22"/>
+              </w:rPr>
+              <w:t xml:space="preserve">Passing Year </w:t>
+            </w:r>
+          </w:p>
+        </w:tc>
+      </w:tr>
+      <w:tr>
+        <w:trPr>
+          <w:trHeight w:val="592"/>
+        </w:trPr>
+        <w:tc>
+          <w:tcPr>
+            <w:tcW w:w="2225" w:type="dxa"/>
+          </w:tcPr>
+          <w:p>
+            <w:pPr>
+              <w:pStyle w:val="Default"/>
+              <w:rPr>
+                <w:rFonts w:ascii="Times New Roman" w:hAnsi="Times New Roman" w:cs="Times New Roman"/>
+                <w:sz w:val="22"/>
+                <w:szCs w:val="22"/>
+              </w:rPr>
+            </w:pPr>
+            <w:r>
+              <w:rPr>
+                <w:rFonts w:ascii="Times New Roman" w:hAnsi="Times New Roman" w:cs="Times New Roman"/>
+                <w:sz w:val="22"/>
+                <w:szCs w:val="22"/>
+              </w:rPr>
+              <w:t>M.</w:t>
+            </w:r>
+            <w:r>
+              <w:rPr>
+                <w:rFonts w:ascii="Times New Roman" w:hAnsi="Times New Roman" w:cs="Times New Roman"/>
+                <w:sz w:val="22"/>
+                <w:szCs w:val="22"/>
+              </w:rPr>
+              <w:t>Sc</w:t>
+            </w:r>
+            <w:r>
+              <w:rPr>
+                <w:rFonts w:ascii="Times New Roman" w:hAnsi="Times New Roman" w:cs="Times New Roman"/>
+                <w:sz w:val="22"/>
+                <w:szCs w:val="22"/>
+              </w:rPr>
+              <w:t>.</w:t>
+            </w:r>
+            <w:r>
+              <w:rPr>
+                <w:rFonts w:ascii="Times New Roman" w:hAnsi="Times New Roman" w:cs="Times New Roman"/>
+                <w:sz w:val="22"/>
+                <w:szCs w:val="22"/>
+              </w:rPr>
+              <w:t xml:space="preserve"> in </w:t>
+            </w:r>
+            <w:proofErr w:type="spellStart"/>
+            <w:r>
+              <w:rPr>
+                <w:rFonts w:ascii="Times New Roman" w:hAnsi="Times New Roman" w:cs="Times New Roman"/>
+                <w:sz w:val="22"/>
+                <w:szCs w:val="22"/>
+              </w:rPr>
+              <w:t>Engg</w:t>
+            </w:r>
+            <w:proofErr w:type="spellEnd"/>
+            <w:r>
+              <w:rPr>
+                <w:rFonts w:ascii="Times New Roman" w:hAnsi="Times New Roman" w:cs="Times New Roman"/>
+                <w:sz w:val="22"/>
+                <w:szCs w:val="22"/>
+              </w:rPr>
+              <w:t>.</w:t>
+            </w:r>
+          </w:p>
+          <w:p>
+            <w:pPr>
+              <w:pStyle w:val="Default"/>
+              <w:rPr>
+                <w:rFonts w:ascii="Times New Roman" w:hAnsi="Times New Roman" w:cs="Times New Roman"/>
+                <w:sz w:val="22"/>
+                <w:szCs w:val="22"/>
+              </w:rPr>
+            </w:pPr>
+            <w:r>
+              <w:rPr>
+                <w:rFonts w:ascii="Times New Roman" w:hAnsi="Times New Roman" w:cs="Times New Roman"/>
+                <w:sz w:val="22"/>
+                <w:szCs w:val="22"/>
+              </w:rPr>
+              <w:t>(</w:t>
+            </w:r>
+            <w:proofErr w:type="spellStart"/>
+            <w:r>
+              <w:rPr>
+                <w:rFonts w:ascii="Times New Roman" w:hAnsi="Times New Roman" w:cs="Times New Roman"/>
+                <w:sz w:val="22"/>
+                <w:szCs w:val="22"/>
+              </w:rPr>
+              <w:t>Postg</w:t>
+            </w:r>
+            <w:r>
+              <w:rPr>
+                <w:rFonts w:ascii="Times New Roman" w:hAnsi="Times New Roman" w:cs="Times New Roman"/>
+                <w:sz w:val="22"/>
+                <w:szCs w:val="22"/>
+              </w:rPr>
+              <w:t>r</w:t>
+            </w:r>
+            <w:r>
+              <w:rPr>
+                <w:rFonts w:ascii="Times New Roman" w:hAnsi="Times New Roman" w:cs="Times New Roman"/>
+                <w:sz w:val="22"/>
+                <w:szCs w:val="22"/>
+              </w:rPr>
+              <w:t>ade</w:t>
+            </w:r>
+            <w:proofErr w:type="spellEnd"/>
+            <w:r>
+              <w:rPr>
+                <w:rFonts w:ascii="Times New Roman" w:hAnsi="Times New Roman" w:cs="Times New Roman"/>
+                <w:sz w:val="22"/>
+                <w:szCs w:val="22"/>
+              </w:rPr>
+              <w:t>)</w:t>
+            </w:r>
+          </w:p>
+          <w:p>
+            <w:pPr>
+              <w:pStyle w:val="Default"/>
+              <w:rPr>
+                <w:rFonts w:ascii="Times New Roman" w:hAnsi="Times New Roman" w:cs="Times New Roman"/>
+                <w:sz w:val="22"/>
+                <w:szCs w:val="22"/>
+              </w:rPr>
+            </w:pPr>
+          </w:p>
+          <w:p>
+            <w:pPr>
+              <w:pStyle w:val="Default"/>
+              <w:rPr>
+                <w:rFonts w:ascii="Times New Roman" w:hAnsi="Times New Roman" w:cs="Times New Roman"/>
+                <w:sz w:val="22"/>
+                <w:szCs w:val="22"/>
+              </w:rPr>
+            </w:pPr>
+          </w:p>
+          <w:p>
+            <w:pPr>
+              <w:pStyle w:val="Default"/>
+              <w:rPr>
+                <w:rFonts w:ascii="Times New Roman" w:hAnsi="Times New Roman" w:cs="Times New Roman"/>
+                <w:sz w:val="22"/>
+                <w:szCs w:val="22"/>
+              </w:rPr>
+            </w:pPr>
+            <w:r>
+              <w:rPr>
+                <w:rFonts w:ascii="Times New Roman" w:hAnsi="Times New Roman" w:cs="Times New Roman"/>
+                <w:sz w:val="22"/>
+                <w:szCs w:val="22"/>
+              </w:rPr>
+              <w:t>B</w:t>
+            </w:r>
+            <w:r>
+              <w:rPr>
+                <w:rFonts w:ascii="Times New Roman" w:hAnsi="Times New Roman" w:cs="Times New Roman"/>
+                <w:sz w:val="22"/>
+                <w:szCs w:val="22"/>
+              </w:rPr>
+              <w:t>.</w:t>
+            </w:r>
+            <w:r>
+              <w:rPr>
+                <w:rFonts w:ascii="Times New Roman" w:hAnsi="Times New Roman" w:cs="Times New Roman"/>
+                <w:sz w:val="22"/>
+                <w:szCs w:val="22"/>
+              </w:rPr>
+              <w:t>Sc</w:t>
+            </w:r>
+            <w:r>
+              <w:rPr>
+                <w:rFonts w:ascii="Times New Roman" w:hAnsi="Times New Roman" w:cs="Times New Roman"/>
+                <w:sz w:val="22"/>
+                <w:szCs w:val="22"/>
+              </w:rPr>
+              <w:t>.</w:t>
+            </w:r>
+            <w:r>
+              <w:rPr>
+                <w:rFonts w:ascii="Times New Roman" w:hAnsi="Times New Roman" w:cs="Times New Roman"/>
+                <w:sz w:val="22"/>
+                <w:szCs w:val="22"/>
+              </w:rPr>
+              <w:t xml:space="preserve"> in </w:t>
+            </w:r>
+            <w:proofErr w:type="spellStart"/>
+            <w:r>
+              <w:rPr>
+                <w:rFonts w:ascii="Times New Roman" w:hAnsi="Times New Roman" w:cs="Times New Roman"/>
+                <w:sz w:val="22"/>
+                <w:szCs w:val="22"/>
+              </w:rPr>
+              <w:t>Engg</w:t>
+            </w:r>
+            <w:proofErr w:type="spellEnd"/>
+            <w:r>
+              <w:rPr>
+                <w:rFonts w:ascii="Times New Roman" w:hAnsi="Times New Roman" w:cs="Times New Roman"/>
+                <w:sz w:val="22"/>
+                <w:szCs w:val="22"/>
+              </w:rPr>
+              <w:t>.</w:t>
+            </w:r>
+          </w:p>
+          <w:p>
+            <w:pPr>
+              <w:pStyle w:val="Default"/>
+              <w:rPr>
+                <w:rFonts w:ascii="Times New Roman" w:hAnsi="Times New Roman" w:cs="Times New Roman"/>
+                <w:sz w:val="22"/>
+                <w:szCs w:val="22"/>
+              </w:rPr>
+            </w:pPr>
+            <w:r>
+              <w:rPr>
+                <w:rFonts w:ascii="Times New Roman" w:hAnsi="Times New Roman" w:cs="Times New Roman"/>
+                <w:sz w:val="22"/>
+                <w:szCs w:val="22"/>
+              </w:rPr>
+              <w:t>(</w:t>
+            </w:r>
+            <w:r>
+              <w:rPr>
+                <w:rFonts w:ascii="Times New Roman" w:hAnsi="Times New Roman" w:cs="Times New Roman"/>
+                <w:sz w:val="22"/>
+                <w:szCs w:val="22"/>
+              </w:rPr>
+              <w:t>Undergrade</w:t>
+            </w:r>
+            <w:r>
+              <w:rPr>
+                <w:rFonts w:ascii="Times New Roman" w:hAnsi="Times New Roman" w:cs="Times New Roman"/>
+                <w:sz w:val="22"/>
+                <w:szCs w:val="22"/>
+              </w:rPr>
+              <w:t>)</w:t>
+            </w:r>
+          </w:p>
+        </w:tc>
+        <w:tc>
+          <w:tcPr>
+            <w:tcW w:w="2225" w:type="dxa"/>
+          </w:tcPr>
+          <w:p>
+            <w:pPr>
+              <w:pStyle w:val="Default"/>
+              <w:rPr>
+                <w:rFonts w:ascii="Times New Roman" w:hAnsi="Times New Roman" w:cs="Times New Roman"/>
+                <w:sz w:val="22"/>
+                <w:szCs w:val="22"/>
+              </w:rPr>
+            </w:pPr>
+            <w:r>
+              <w:rPr>
+                <w:rFonts w:ascii="Times New Roman" w:hAnsi="Times New Roman" w:cs="Times New Roman"/>
+                <w:sz w:val="22"/>
+                <w:szCs w:val="22"/>
+              </w:rPr>
+              <w:t>CSE</w:t>
+            </w:r>
+          </w:p>
+          <w:p>
+            <w:pPr>
+              <w:pStyle w:val="Default"/>
+              <w:rPr>
+                <w:rFonts w:ascii="Times New Roman" w:hAnsi="Times New Roman" w:cs="Times New Roman"/>
+                <w:sz w:val="22"/>
+                <w:szCs w:val="22"/>
+              </w:rPr>
+            </w:pPr>
+          </w:p>
+          <w:p>
+            <w:pPr>
+              <w:pStyle w:val="Default"/>
+              <w:rPr>
+                <w:rFonts w:ascii="Times New Roman" w:hAnsi="Times New Roman" w:cs="Times New Roman"/>
+                <w:sz w:val="22"/>
+                <w:szCs w:val="22"/>
+              </w:rPr>
+            </w:pPr>
+          </w:p>
+          <w:p>
+            <w:pPr>
+              <w:pStyle w:val="Default"/>
+              <w:rPr>
+                <w:rFonts w:ascii="Times New Roman" w:hAnsi="Times New Roman" w:cs="Times New Roman"/>
+                <w:sz w:val="22"/>
+                <w:szCs w:val="22"/>
+              </w:rPr>
+            </w:pPr>
+          </w:p>
+          <w:p>
+            <w:pPr>
+              <w:pStyle w:val="Default"/>
+              <w:rPr>
+                <w:rFonts w:ascii="Times New Roman" w:hAnsi="Times New Roman" w:cs="Times New Roman"/>
+                <w:sz w:val="22"/>
+                <w:szCs w:val="22"/>
+              </w:rPr>
+            </w:pPr>
+            <w:r>
+              <w:rPr>
+                <w:rFonts w:ascii="Times New Roman" w:hAnsi="Times New Roman" w:cs="Times New Roman"/>
+                <w:sz w:val="22"/>
+                <w:szCs w:val="22"/>
+              </w:rPr>
+              <w:t xml:space="preserve">CSE </w:t>
+            </w:r>
+          </w:p>
+        </w:tc>
+        <w:tc>
+          <w:tcPr>
+            <w:tcW w:w="2225" w:type="dxa"/>
+          </w:tcPr>
+          <w:p>
+            <w:pPr>
+              <w:pStyle w:val="Default"/>
+              <w:rPr>
+                <w:rFonts w:ascii="Times New Roman" w:hAnsi="Times New Roman" w:cs="Times New Roman"/>
+                <w:sz w:val="22"/>
+                <w:szCs w:val="22"/>
+              </w:rPr>
+            </w:pPr>
+            <w:r>
+              <w:rPr>
+                <w:rFonts w:ascii="Times New Roman" w:hAnsi="Times New Roman" w:cs="Times New Roman"/>
+                <w:sz w:val="22"/>
+                <w:szCs w:val="22"/>
+              </w:rPr>
+              <w:t>Chittagong University of Science and Engineering</w:t>
+            </w:r>
+          </w:p>
+          <w:p>
+            <w:pPr>
+              <w:pStyle w:val="Default"/>
+              <w:rPr>
+                <w:rFonts w:ascii="Times New Roman" w:hAnsi="Times New Roman" w:cs="Times New Roman"/>
+                <w:sz w:val="22"/>
+                <w:szCs w:val="22"/>
+              </w:rPr>
+            </w:pPr>
+          </w:p>
+          <w:p>
+            <w:pPr>
+              <w:pStyle w:val="Default"/>
+              <w:rPr>
+                <w:rFonts w:ascii="Times New Roman" w:hAnsi="Times New Roman" w:cs="Times New Roman"/>
+                <w:sz w:val="22"/>
+                <w:szCs w:val="22"/>
+              </w:rPr>
+            </w:pPr>
+          </w:p>
+          <w:p>
+            <w:pPr>
+              <w:pStyle w:val="Default"/>
+              <w:rPr>
+                <w:rFonts w:ascii="Times New Roman" w:hAnsi="Times New Roman" w:cs="Times New Roman"/>
+                <w:sz w:val="22"/>
+                <w:szCs w:val="22"/>
+              </w:rPr>
+            </w:pPr>
+            <w:r>
+              <w:rPr>
+                <w:rFonts w:ascii="Times New Roman" w:hAnsi="Times New Roman" w:cs="Times New Roman"/>
+                <w:sz w:val="22"/>
+                <w:szCs w:val="22"/>
+              </w:rPr>
+              <w:t>International Islamic University Chittagong</w:t>
+            </w:r>
+          </w:p>
+        </w:tc>
+        <w:tc>
+          <w:tcPr>
+            <w:tcW w:w="2225" w:type="dxa"/>
+          </w:tcPr>
+          <w:p>
+            <w:pPr>
+              <w:pStyle w:val="Default"/>
+              <w:rPr>
+                <w:rFonts w:ascii="Times New Roman" w:hAnsi="Times New Roman" w:cs="Times New Roman"/>
+                <w:sz w:val="22"/>
+                <w:szCs w:val="22"/>
+              </w:rPr>
+            </w:pPr>
+            <w:r>
+              <w:rPr>
+                <w:rFonts w:ascii="Times New Roman" w:hAnsi="Times New Roman" w:cs="Times New Roman"/>
+                <w:sz w:val="22"/>
+                <w:szCs w:val="22"/>
+              </w:rPr>
+              <w:t>(</w:t>
+            </w:r>
+            <w:r>
+              <w:rPr>
+                <w:rFonts w:ascii="Times New Roman" w:hAnsi="Times New Roman" w:cs="Times New Roman"/>
+                <w:sz w:val="22"/>
+                <w:szCs w:val="22"/>
+              </w:rPr>
+              <w:t>-</w:t>
+            </w:r>
+            <w:r>
+              <w:rPr>
+                <w:rFonts w:ascii="Times New Roman" w:hAnsi="Times New Roman" w:cs="Times New Roman"/>
+                <w:sz w:val="22"/>
+                <w:szCs w:val="22"/>
+              </w:rPr>
+              <w:t>)</w:t>
+            </w:r>
+          </w:p>
+          <w:p>
+            <w:pPr>
+              <w:pStyle w:val="Default"/>
+              <w:rPr>
+                <w:rFonts w:ascii="Times New Roman" w:hAnsi="Times New Roman" w:cs="Times New Roman"/>
+                <w:sz w:val="22"/>
+                <w:szCs w:val="22"/>
+              </w:rPr>
+            </w:pPr>
+          </w:p>
+          <w:p>
+            <w:pPr>
+              <w:pStyle w:val="Default"/>
+              <w:rPr>
+                <w:rFonts w:ascii="Times New Roman" w:hAnsi="Times New Roman" w:cs="Times New Roman"/>
+                <w:sz w:val="22"/>
+                <w:szCs w:val="22"/>
+              </w:rPr>
+            </w:pPr>
+          </w:p>
+          <w:p>
+            <w:pPr>
+              <w:pStyle w:val="Default"/>
+              <w:rPr>
+                <w:rFonts w:ascii="Times New Roman" w:hAnsi="Times New Roman" w:cs="Times New Roman"/>
+                <w:sz w:val="22"/>
+                <w:szCs w:val="22"/>
+              </w:rPr>
+            </w:pPr>
+          </w:p>
+          <w:p>
+            <w:pPr>
+              <w:pStyle w:val="Default"/>
+              <w:rPr>
+                <w:rFonts w:ascii="Times New Roman" w:hAnsi="Times New Roman" w:cs="Times New Roman"/>
+                <w:sz w:val="22"/>
+                <w:szCs w:val="22"/>
+              </w:rPr>
+            </w:pPr>
+            <w:r>
+              <w:rPr>
+                <w:rFonts w:ascii="Times New Roman" w:hAnsi="Times New Roman" w:cs="Times New Roman"/>
+                <w:sz w:val="22"/>
+                <w:szCs w:val="22"/>
+              </w:rPr>
+              <w:t>3.51</w:t>
+            </w:r>
+            <w:r>
+              <w:rPr>
+                <w:rFonts w:ascii="Times New Roman" w:hAnsi="Times New Roman" w:cs="Times New Roman"/>
+                <w:sz w:val="22"/>
+                <w:szCs w:val="22"/>
+              </w:rPr>
+              <w:t>3</w:t>
+            </w:r>
+            <w:r>
+              <w:rPr>
+                <w:rFonts w:ascii="Times New Roman" w:hAnsi="Times New Roman" w:cs="Times New Roman"/>
+                <w:sz w:val="22"/>
+                <w:szCs w:val="22"/>
+              </w:rPr>
+              <w:t xml:space="preserve"> (Out </w:t>
+            </w:r>
+          </w:p>
+          <w:p>
+            <w:pPr>
+              <w:pStyle w:val="Default"/>
+              <w:rPr>
+                <w:rFonts w:ascii="Times New Roman" w:hAnsi="Times New Roman" w:cs="Times New Roman"/>
+                <w:sz w:val="22"/>
+                <w:szCs w:val="22"/>
+              </w:rPr>
+            </w:pPr>
+            <w:r>
+              <w:rPr>
+                <w:rFonts w:ascii="Times New Roman" w:hAnsi="Times New Roman" w:cs="Times New Roman"/>
+                <w:sz w:val="22"/>
+                <w:szCs w:val="22"/>
+              </w:rPr>
+              <w:t>Of 4)</w:t>
+            </w:r>
+          </w:p>
+          <w:p>
+            <w:pPr>
+              <w:pStyle w:val="Default"/>
+              <w:rPr>
+                <w:rFonts w:ascii="Times New Roman" w:hAnsi="Times New Roman" w:cs="Times New Roman"/>
+                <w:sz w:val="22"/>
+                <w:szCs w:val="22"/>
+              </w:rPr>
+            </w:pPr>
+            <w:r>
+              <w:rPr>
+                <w:rFonts w:ascii="Times New Roman" w:hAnsi="Times New Roman" w:cs="Times New Roman"/>
+                <w:sz w:val="22"/>
+                <w:szCs w:val="22"/>
+              </w:rPr>
+              <w:t xml:space="preserve">(CGPA) </w:t>
+            </w:r>
+          </w:p>
+        </w:tc>
+        <w:tc>
+          <w:tcPr>
+            <w:tcW w:w="2225" w:type="dxa"/>
+          </w:tcPr>
+          <w:p>
+            <w:pPr>
+              <w:pStyle w:val="Default"/>
+              <w:rPr>
+                <w:rFonts w:ascii="Times New Roman" w:hAnsi="Times New Roman" w:cs="Times New Roman"/>
+                <w:sz w:val="22"/>
+                <w:szCs w:val="22"/>
+              </w:rPr>
+            </w:pPr>
+            <w:r>
+              <w:rPr>
+                <w:rFonts w:ascii="Times New Roman" w:hAnsi="Times New Roman" w:cs="Times New Roman"/>
+                <w:sz w:val="22"/>
+                <w:szCs w:val="22"/>
+              </w:rPr>
+              <w:t>(</w:t>
+            </w:r>
+            <w:r>
+              <w:rPr>
+                <w:rFonts w:ascii="Times New Roman" w:hAnsi="Times New Roman" w:cs="Times New Roman"/>
+                <w:sz w:val="22"/>
+                <w:szCs w:val="22"/>
+              </w:rPr>
+              <w:t>Pursuing</w:t>
+            </w:r>
+            <w:r>
+              <w:rPr>
+                <w:rFonts w:ascii="Times New Roman" w:hAnsi="Times New Roman" w:cs="Times New Roman"/>
+                <w:sz w:val="22"/>
+                <w:szCs w:val="22"/>
+              </w:rPr>
+              <w:t>)</w:t>
+            </w:r>
+          </w:p>
+          <w:p>
+            <w:pPr>
+              <w:pStyle w:val="Default"/>
+              <w:rPr>
+                <w:rFonts w:ascii="Times New Roman" w:hAnsi="Times New Roman" w:cs="Times New Roman"/>
+                <w:sz w:val="22"/>
+                <w:szCs w:val="22"/>
+              </w:rPr>
+            </w:pPr>
+            <w:r>
+              <w:rPr>
+                <w:rFonts w:ascii="Times New Roman" w:hAnsi="Times New Roman" w:cs="Times New Roman"/>
+                <w:sz w:val="22"/>
+                <w:szCs w:val="22"/>
+              </w:rPr>
+              <w:t>(Aug 2022 – Present)</w:t>
+            </w:r>
+          </w:p>
+          <w:p>
+            <w:pPr>
+              <w:pStyle w:val="Default"/>
+              <w:rPr>
+                <w:rFonts w:ascii="Times New Roman" w:hAnsi="Times New Roman" w:cs="Times New Roman"/>
+                <w:sz w:val="22"/>
+                <w:szCs w:val="22"/>
+              </w:rPr>
+            </w:pPr>
+          </w:p>
+          <w:p>
+            <w:pPr>
+              <w:pStyle w:val="Default"/>
+              <w:rPr>
+                <w:rFonts w:ascii="Times New Roman" w:hAnsi="Times New Roman" w:cs="Times New Roman"/>
+                <w:sz w:val="22"/>
+                <w:szCs w:val="22"/>
+              </w:rPr>
+            </w:pPr>
+          </w:p>
+          <w:p>
+            <w:pPr>
+              <w:pStyle w:val="Default"/>
+              <w:rPr>
+                <w:rFonts w:ascii="Times New Roman" w:hAnsi="Times New Roman" w:cs="Times New Roman"/>
+                <w:sz w:val="22"/>
+                <w:szCs w:val="22"/>
+              </w:rPr>
+            </w:pPr>
+            <w:r>
+              <w:rPr>
+                <w:rFonts w:ascii="Times New Roman" w:hAnsi="Times New Roman" w:cs="Times New Roman"/>
+                <w:sz w:val="22"/>
+                <w:szCs w:val="22"/>
+              </w:rPr>
+              <w:t>December, 2019</w:t>
+            </w:r>
+          </w:p>
+        </w:tc>
+      </w:tr>
+      <w:tr>
+        <w:trPr>
+          <w:trHeight w:val="593"/>
+        </w:trPr>
+        <w:tc>
+          <w:tcPr>
+            <w:tcW w:w="2225" w:type="dxa"/>
+          </w:tcPr>
+          <w:p>
+            <w:pPr>
+              <w:pStyle w:val="Default"/>
+              <w:rPr>
+                <w:rFonts w:ascii="Times New Roman" w:hAnsi="Times New Roman" w:cs="Times New Roman"/>
+                <w:sz w:val="22"/>
+                <w:szCs w:val="22"/>
+              </w:rPr>
+            </w:pPr>
+          </w:p>
+          <w:p>
+            <w:pPr>
+              <w:pStyle w:val="Default"/>
+              <w:rPr>
+                <w:rFonts w:ascii="Times New Roman" w:hAnsi="Times New Roman" w:cs="Times New Roman"/>
+                <w:sz w:val="22"/>
+                <w:szCs w:val="22"/>
+              </w:rPr>
+            </w:pPr>
+            <w:r>
+              <w:rPr>
+                <w:rFonts w:ascii="Times New Roman" w:hAnsi="Times New Roman" w:cs="Times New Roman"/>
+                <w:sz w:val="22"/>
+                <w:szCs w:val="22"/>
+              </w:rPr>
+              <w:t>H.S.C</w:t>
+            </w:r>
+          </w:p>
+          <w:p>
+            <w:pPr>
+              <w:pStyle w:val="Default"/>
+              <w:rPr>
+                <w:rFonts w:ascii="Times New Roman" w:hAnsi="Times New Roman" w:cs="Times New Roman"/>
+                <w:sz w:val="22"/>
+                <w:szCs w:val="22"/>
+              </w:rPr>
+            </w:pPr>
+            <w:r>
+              <w:rPr>
+                <w:rFonts w:ascii="Times New Roman" w:hAnsi="Times New Roman" w:cs="Times New Roman"/>
+                <w:sz w:val="22"/>
+                <w:szCs w:val="22"/>
+              </w:rPr>
+              <w:t>(Higher Secondary)</w:t>
+            </w:r>
+          </w:p>
+        </w:tc>
+        <w:tc>
+          <w:tcPr>
+            <w:tcW w:w="2225" w:type="dxa"/>
+          </w:tcPr>
+          <w:p>
+            <w:pPr>
+              <w:pStyle w:val="Default"/>
+              <w:rPr>
+                <w:rFonts w:ascii="Times New Roman" w:hAnsi="Times New Roman" w:cs="Times New Roman"/>
+                <w:sz w:val="22"/>
+                <w:szCs w:val="22"/>
+              </w:rPr>
+            </w:pPr>
+          </w:p>
+          <w:p>
+            <w:pPr>
+              <w:pStyle w:val="Default"/>
+              <w:rPr>
+                <w:rFonts w:ascii="Times New Roman" w:hAnsi="Times New Roman" w:cs="Times New Roman"/>
+                <w:sz w:val="22"/>
+                <w:szCs w:val="22"/>
+              </w:rPr>
+            </w:pPr>
+            <w:r>
+              <w:rPr>
+                <w:rFonts w:ascii="Times New Roman" w:hAnsi="Times New Roman" w:cs="Times New Roman"/>
+                <w:sz w:val="22"/>
+                <w:szCs w:val="22"/>
+              </w:rPr>
+              <w:t xml:space="preserve">Science </w:t>
+            </w:r>
+          </w:p>
+        </w:tc>
+        <w:tc>
+          <w:tcPr>
+            <w:tcW w:w="2225" w:type="dxa"/>
+          </w:tcPr>
+          <w:p>
+            <w:pPr>
+              <w:pStyle w:val="Default"/>
+              <w:rPr>
+                <w:rFonts w:ascii="Times New Roman" w:hAnsi="Times New Roman" w:cs="Times New Roman"/>
+                <w:sz w:val="22"/>
+                <w:szCs w:val="22"/>
+              </w:rPr>
+            </w:pPr>
+          </w:p>
+          <w:p>
+            <w:pPr>
+              <w:pStyle w:val="Default"/>
+              <w:rPr>
+                <w:rFonts w:ascii="Times New Roman" w:hAnsi="Times New Roman" w:cs="Times New Roman"/>
+                <w:sz w:val="22"/>
+                <w:szCs w:val="22"/>
+              </w:rPr>
+            </w:pPr>
+            <w:proofErr w:type="spellStart"/>
+            <w:r>
+              <w:rPr>
+                <w:rFonts w:ascii="Times New Roman" w:hAnsi="Times New Roman" w:cs="Times New Roman"/>
+                <w:sz w:val="22"/>
+                <w:szCs w:val="22"/>
+              </w:rPr>
+              <w:t>Nowab</w:t>
+            </w:r>
+            <w:proofErr w:type="spellEnd"/>
+            <w:r>
+              <w:rPr>
+                <w:rFonts w:ascii="Times New Roman" w:hAnsi="Times New Roman" w:cs="Times New Roman"/>
+                <w:sz w:val="22"/>
+                <w:szCs w:val="22"/>
+              </w:rPr>
+              <w:t xml:space="preserve"> </w:t>
+            </w:r>
+            <w:proofErr w:type="spellStart"/>
+            <w:r>
+              <w:rPr>
+                <w:rFonts w:ascii="Times New Roman" w:hAnsi="Times New Roman" w:cs="Times New Roman"/>
+                <w:sz w:val="22"/>
+                <w:szCs w:val="22"/>
+              </w:rPr>
+              <w:t>Faizunnesa</w:t>
+            </w:r>
+            <w:proofErr w:type="spellEnd"/>
+            <w:r>
+              <w:rPr>
+                <w:rFonts w:ascii="Times New Roman" w:hAnsi="Times New Roman" w:cs="Times New Roman"/>
+                <w:sz w:val="22"/>
+                <w:szCs w:val="22"/>
+              </w:rPr>
+              <w:t xml:space="preserve"> Govt. College, </w:t>
+            </w:r>
+            <w:proofErr w:type="spellStart"/>
+            <w:r>
+              <w:rPr>
+                <w:rFonts w:ascii="Times New Roman" w:hAnsi="Times New Roman" w:cs="Times New Roman"/>
+                <w:sz w:val="22"/>
+                <w:szCs w:val="22"/>
+              </w:rPr>
+              <w:t>Laksam</w:t>
+            </w:r>
+            <w:proofErr w:type="spellEnd"/>
+            <w:r>
+              <w:rPr>
+                <w:rFonts w:ascii="Times New Roman" w:hAnsi="Times New Roman" w:cs="Times New Roman"/>
+                <w:sz w:val="22"/>
+                <w:szCs w:val="22"/>
+              </w:rPr>
+              <w:t xml:space="preserve"> </w:t>
+            </w:r>
+          </w:p>
+        </w:tc>
+        <w:tc>
+          <w:tcPr>
+            <w:tcW w:w="2225" w:type="dxa"/>
+          </w:tcPr>
+          <w:p>
+            <w:pPr>
+              <w:pStyle w:val="Default"/>
+              <w:rPr>
+                <w:rFonts w:ascii="Times New Roman" w:hAnsi="Times New Roman" w:cs="Times New Roman"/>
+                <w:sz w:val="22"/>
+                <w:szCs w:val="22"/>
+              </w:rPr>
+            </w:pPr>
+          </w:p>
+          <w:p>
+            <w:pPr>
+              <w:pStyle w:val="Default"/>
+              <w:rPr>
+                <w:rFonts w:ascii="Times New Roman" w:hAnsi="Times New Roman" w:cs="Times New Roman"/>
+                <w:sz w:val="22"/>
+                <w:szCs w:val="22"/>
+              </w:rPr>
+            </w:pPr>
+            <w:r>
+              <w:rPr>
+                <w:rFonts w:ascii="Times New Roman" w:hAnsi="Times New Roman" w:cs="Times New Roman"/>
+                <w:sz w:val="22"/>
+                <w:szCs w:val="22"/>
+              </w:rPr>
+              <w:t xml:space="preserve">4.00 (Out </w:t>
+            </w:r>
+          </w:p>
+          <w:p>
+            <w:pPr>
+              <w:pStyle w:val="Default"/>
+              <w:rPr>
+                <w:rFonts w:ascii="Times New Roman" w:hAnsi="Times New Roman" w:cs="Times New Roman"/>
+                <w:sz w:val="22"/>
+                <w:szCs w:val="22"/>
+              </w:rPr>
+            </w:pPr>
+            <w:r>
+              <w:rPr>
+                <w:rFonts w:ascii="Times New Roman" w:hAnsi="Times New Roman" w:cs="Times New Roman"/>
+                <w:sz w:val="22"/>
+                <w:szCs w:val="22"/>
+              </w:rPr>
+              <w:t>Of 5)</w:t>
+            </w:r>
+          </w:p>
+        </w:tc>
+        <w:tc>
+          <w:tcPr>
+            <w:tcW w:w="2225" w:type="dxa"/>
+          </w:tcPr>
+          <w:p>
+            <w:pPr>
+              <w:pStyle w:val="Default"/>
+              <w:rPr>
+                <w:rFonts w:ascii="Times New Roman" w:hAnsi="Times New Roman" w:cs="Times New Roman"/>
+                <w:sz w:val="22"/>
+                <w:szCs w:val="22"/>
+              </w:rPr>
+            </w:pPr>
+            <w:r>
+              <w:rPr>
+                <w:rFonts w:ascii="Times New Roman" w:hAnsi="Times New Roman" w:cs="Times New Roman"/>
+                <w:sz w:val="22"/>
+                <w:szCs w:val="22"/>
+              </w:rPr>
+              <w:t xml:space="preserve">2013 </w:t>
+            </w:r>
+          </w:p>
+        </w:tc>
+      </w:tr>
+      <w:tr>
+        <w:trPr>
+          <w:trHeight w:val="280"/>
+        </w:trPr>
+        <w:tc>
+          <w:tcPr>
+            <w:tcW w:w="2225" w:type="dxa"/>
+          </w:tcPr>
+          <w:p>
+            <w:pPr>
+              <w:pStyle w:val="Default"/>
+              <w:rPr>
+                <w:rFonts w:ascii="Times New Roman" w:hAnsi="Times New Roman" w:cs="Times New Roman"/>
+                <w:sz w:val="22"/>
+                <w:szCs w:val="22"/>
+              </w:rPr>
+            </w:pPr>
+          </w:p>
+          <w:p>
+            <w:pPr>
+              <w:pStyle w:val="Default"/>
+              <w:rPr>
+                <w:rFonts w:ascii="Times New Roman" w:hAnsi="Times New Roman" w:cs="Times New Roman"/>
+                <w:sz w:val="22"/>
+                <w:szCs w:val="22"/>
+              </w:rPr>
+            </w:pPr>
+            <w:r>
+              <w:rPr>
+                <w:rFonts w:ascii="Times New Roman" w:hAnsi="Times New Roman" w:cs="Times New Roman"/>
+                <w:sz w:val="22"/>
+                <w:szCs w:val="22"/>
+              </w:rPr>
+              <w:t>S.S.C</w:t>
+            </w:r>
+          </w:p>
+          <w:p>
+            <w:pPr>
+              <w:pStyle w:val="Default"/>
+              <w:rPr>
+                <w:rFonts w:ascii="Times New Roman" w:hAnsi="Times New Roman" w:cs="Times New Roman"/>
+                <w:sz w:val="22"/>
+                <w:szCs w:val="22"/>
+              </w:rPr>
+            </w:pPr>
+            <w:r>
+              <w:rPr>
+                <w:rFonts w:ascii="Times New Roman" w:hAnsi="Times New Roman" w:cs="Times New Roman"/>
+                <w:sz w:val="22"/>
+                <w:szCs w:val="22"/>
+              </w:rPr>
+              <w:t>(Secondary)</w:t>
+            </w:r>
+          </w:p>
+        </w:tc>
+        <w:tc>
+          <w:tcPr>
+            <w:tcW w:w="2225" w:type="dxa"/>
+          </w:tcPr>
+          <w:p>
+            <w:pPr>
+              <w:pStyle w:val="Default"/>
+              <w:rPr>
+                <w:rFonts w:ascii="Times New Roman" w:hAnsi="Times New Roman" w:cs="Times New Roman"/>
+                <w:sz w:val="22"/>
+                <w:szCs w:val="22"/>
+              </w:rPr>
+            </w:pPr>
+          </w:p>
+          <w:p>
+            <w:pPr>
+              <w:pStyle w:val="Default"/>
+              <w:rPr>
+                <w:rFonts w:ascii="Times New Roman" w:hAnsi="Times New Roman" w:cs="Times New Roman"/>
+                <w:sz w:val="22"/>
+                <w:szCs w:val="22"/>
+              </w:rPr>
+            </w:pPr>
+            <w:r>
+              <w:rPr>
+                <w:rFonts w:ascii="Times New Roman" w:hAnsi="Times New Roman" w:cs="Times New Roman"/>
+                <w:sz w:val="22"/>
+                <w:szCs w:val="22"/>
+              </w:rPr>
+              <w:t xml:space="preserve">Science </w:t>
+            </w:r>
+          </w:p>
+        </w:tc>
+        <w:tc>
+          <w:tcPr>
+            <w:tcW w:w="2225" w:type="dxa"/>
+          </w:tcPr>
+          <w:p>
+            <w:pPr>
+              <w:pStyle w:val="Default"/>
+              <w:rPr>
+                <w:rFonts w:ascii="Times New Roman" w:hAnsi="Times New Roman" w:cs="Times New Roman"/>
+                <w:sz w:val="22"/>
+                <w:szCs w:val="22"/>
+              </w:rPr>
+            </w:pPr>
+          </w:p>
+          <w:p>
+            <w:pPr>
+              <w:pStyle w:val="Default"/>
+              <w:rPr>
+                <w:rFonts w:ascii="Times New Roman" w:hAnsi="Times New Roman" w:cs="Times New Roman"/>
+                <w:sz w:val="22"/>
+                <w:szCs w:val="22"/>
+              </w:rPr>
+            </w:pPr>
+            <w:proofErr w:type="spellStart"/>
+            <w:r>
+              <w:rPr>
+                <w:rFonts w:ascii="Times New Roman" w:hAnsi="Times New Roman" w:cs="Times New Roman"/>
+                <w:sz w:val="22"/>
+                <w:szCs w:val="22"/>
+              </w:rPr>
+              <w:t>Laksam</w:t>
+            </w:r>
+            <w:proofErr w:type="spellEnd"/>
+            <w:r>
+              <w:rPr>
+                <w:rFonts w:ascii="Times New Roman" w:hAnsi="Times New Roman" w:cs="Times New Roman"/>
+                <w:sz w:val="22"/>
+                <w:szCs w:val="22"/>
+              </w:rPr>
+              <w:t xml:space="preserve"> Pilot Govt. High School, </w:t>
+            </w:r>
+            <w:proofErr w:type="spellStart"/>
+            <w:r>
+              <w:rPr>
+                <w:rFonts w:ascii="Times New Roman" w:hAnsi="Times New Roman" w:cs="Times New Roman"/>
+                <w:sz w:val="22"/>
+                <w:szCs w:val="22"/>
+              </w:rPr>
+              <w:t>Laksam</w:t>
+            </w:r>
+            <w:proofErr w:type="spellEnd"/>
+          </w:p>
+        </w:tc>
+        <w:tc>
+          <w:tcPr>
+            <w:tcW w:w="2225" w:type="dxa"/>
+          </w:tcPr>
+          <w:p>
+            <w:pPr>
+              <w:pStyle w:val="Default"/>
+              <w:rPr>
+                <w:rFonts w:ascii="Times New Roman" w:hAnsi="Times New Roman" w:cs="Times New Roman"/>
+                <w:sz w:val="22"/>
+                <w:szCs w:val="22"/>
+              </w:rPr>
+            </w:pPr>
+          </w:p>
+          <w:p>
+            <w:pPr>
+              <w:pStyle w:val="Default"/>
+              <w:rPr>
+                <w:rFonts w:ascii="Times New Roman" w:hAnsi="Times New Roman" w:cs="Times New Roman"/>
+                <w:sz w:val="22"/>
+                <w:szCs w:val="22"/>
+              </w:rPr>
+            </w:pPr>
+            <w:r>
+              <w:rPr>
+                <w:rFonts w:ascii="Times New Roman" w:hAnsi="Times New Roman" w:cs="Times New Roman"/>
+                <w:sz w:val="22"/>
+                <w:szCs w:val="22"/>
+              </w:rPr>
+              <w:t xml:space="preserve">5.00 (Out </w:t>
+            </w:r>
+          </w:p>
+          <w:p>
+            <w:pPr>
+              <w:pStyle w:val="Default"/>
+              <w:rPr>
+                <w:rFonts w:ascii="Times New Roman" w:hAnsi="Times New Roman" w:cs="Times New Roman"/>
+                <w:sz w:val="22"/>
+                <w:szCs w:val="22"/>
+              </w:rPr>
+            </w:pPr>
+            <w:r>
+              <w:rPr>
+                <w:rFonts w:ascii="Times New Roman" w:hAnsi="Times New Roman" w:cs="Times New Roman"/>
+                <w:sz w:val="22"/>
+                <w:szCs w:val="22"/>
+              </w:rPr>
+              <w:t>Of 5)</w:t>
+            </w:r>
+          </w:p>
+        </w:tc>
+        <w:tc>
+          <w:tcPr>
+            <w:tcW w:w="2225" w:type="dxa"/>
+          </w:tcPr>
+          <w:p>
+            <w:pPr>
+              <w:pStyle w:val="Default"/>
+              <w:rPr>
+                <w:rFonts w:ascii="Times New Roman" w:hAnsi="Times New Roman" w:cs="Times New Roman"/>
+                <w:sz w:val="22"/>
+                <w:szCs w:val="22"/>
+              </w:rPr>
+            </w:pPr>
+            <w:r>
+              <w:rPr>
+                <w:rFonts w:ascii="Times New Roman" w:hAnsi="Times New Roman" w:cs="Times New Roman"/>
+                <w:sz w:val="22"/>
+                <w:szCs w:val="22"/>
+              </w:rPr>
+              <w:t xml:space="preserve">2010 </w:t>
+            </w:r>
+          </w:p>
+        </w:tc>
+      </w:tr>
+    </w:tbl>
+    <w:p>
+      <w:pPr>
+        <w:rPr>
+          <w:rFonts w:ascii="Times New Roman" w:eastAsiaTheme="majorEastAsia" w:hAnsi="Times New Roman" w:cs="Times New Roman"/>
+          <w:b/>
+          <w:bCs/>
+          <w:caps/>
+          <w:noProof/>
+          <w:sz w:val="24"/>
+          <w:szCs w:val="24"/>
+          <w:lang w:eastAsia="ja-JP"/>
+        </w:rPr>
+      </w:pPr>
+    </w:p>
+    <w:p>
+      <w:pPr>
+        <w:rPr>
+          <w:rFonts w:ascii="Times New Roman" w:eastAsiaTheme="majorEastAsia" w:hAnsi="Times New Roman" w:cs="Times New Roman"/>
+          <w:b/>
+          <w:bCs/>
+          <w:caps/>
+          <w:noProof/>
+          <w:sz w:val="24"/>
+          <w:szCs w:val="24"/>
+          <w:lang w:eastAsia="ja-JP"/>
+        </w:rPr>
+      </w:pPr>
+    </w:p>
+    <w:p>
+      <w:pPr>
+        <w:rPr>
           <w:rFonts w:ascii="Times New Roman" w:hAnsi="Times New Roman" w:cs="Times New Roman"/>
           <w:b/>
           <w:bCs/>
@@ -932,11 +2383,265 @@
           <w:b/>
           <w:bCs/>
           <w:caps/>
+          <w:noProof/>
           <w:sz w:val="24"/>
           <w:szCs w:val="24"/>
           <w:lang w:eastAsia="ja-JP"/>
         </w:rPr>
-        <w:t>Career Objectives</w:t>
+        <w:t>Highlights</w:t>
+      </w:r>
+    </w:p>
+    <w:p>
+      <w:pPr>
+        <w:pStyle w:val="NoSpacing"/>
+        <w:numPr>
+          <w:ilvl w:val="0"/>
+          <w:numId w:val="6"/>
+        </w:numPr>
+        <w:jc w:val="both"/>
+        <w:rPr>
+          <w:rFonts w:ascii="Times New Roman" w:hAnsi="Times New Roman" w:cs="Times New Roman"/>
+          <w:b/>
+          <w:bCs/>
+        </w:rPr>
+      </w:pPr>
+      <w:r>
+        <w:rPr>
+          <w:rFonts w:ascii="Times New Roman" w:hAnsi="Times New Roman" w:cs="Times New Roman"/>
+          <w:b/>
+          <w:bCs/>
+        </w:rPr>
+        <w:t>Research Assistant</w:t>
+      </w:r>
+      <w:r>
+        <w:rPr>
+          <w:rFonts w:ascii="Times New Roman" w:hAnsi="Times New Roman" w:cs="Times New Roman"/>
+          <w:b/>
+          <w:bCs/>
+        </w:rPr>
+        <w:t xml:space="preserve"> (RA)</w:t>
+      </w:r>
+      <w:r>
+        <w:rPr>
+          <w:rFonts w:ascii="Times New Roman" w:hAnsi="Times New Roman" w:cs="Times New Roman"/>
+          <w:b/>
+          <w:bCs/>
+        </w:rPr>
+        <w:t xml:space="preserve"> </w:t>
+      </w:r>
+      <w:r>
+        <w:rPr>
+          <w:rFonts w:ascii="Times New Roman" w:hAnsi="Times New Roman" w:cs="Times New Roman"/>
+          <w:b/>
+          <w:bCs/>
+        </w:rPr>
+        <w:tab/>
+      </w:r>
+      <w:r>
+        <w:rPr>
+          <w:rFonts w:ascii="Times New Roman" w:hAnsi="Times New Roman" w:cs="Times New Roman"/>
+          <w:b/>
+          <w:bCs/>
+        </w:rPr>
+        <w:tab/>
+      </w:r>
+      <w:r>
+        <w:rPr>
+          <w:rFonts w:ascii="Times New Roman" w:hAnsi="Times New Roman" w:cs="Times New Roman"/>
+          <w:b/>
+          <w:bCs/>
+        </w:rPr>
+        <w:tab/>
+      </w:r>
+      <w:r>
+        <w:rPr>
+          <w:rFonts w:ascii="Times New Roman" w:hAnsi="Times New Roman" w:cs="Times New Roman"/>
+          <w:b/>
+          <w:bCs/>
+        </w:rPr>
+        <w:tab/>
+      </w:r>
+      <w:r>
+        <w:rPr>
+          <w:rFonts w:ascii="Times New Roman" w:hAnsi="Times New Roman" w:cs="Times New Roman"/>
+          <w:b/>
+          <w:bCs/>
+        </w:rPr>
+        <w:tab/>
+      </w:r>
+      <w:r>
+        <w:rPr>
+          <w:rFonts w:ascii="Times New Roman" w:hAnsi="Times New Roman" w:cs="Times New Roman"/>
+          <w:b/>
+          <w:bCs/>
+        </w:rPr>
+        <w:tab/>
+      </w:r>
+      <w:r>
+        <w:rPr>
+          <w:rFonts w:ascii="Times New Roman" w:hAnsi="Times New Roman" w:cs="Times New Roman"/>
+          <w:b/>
+          <w:bCs/>
+        </w:rPr>
+        <w:tab/>
+      </w:r>
+      <w:r>
+        <w:rPr>
+          <w:rFonts w:ascii="Times New Roman" w:hAnsi="Times New Roman" w:cs="Times New Roman"/>
+          <w:b/>
+          <w:bCs/>
+        </w:rPr>
+        <w:tab/>
+      </w:r>
+      <w:r>
+        <w:rPr>
+          <w:rFonts w:ascii="Times New Roman" w:hAnsi="Times New Roman" w:cs="Times New Roman"/>
+          <w:b/>
+          <w:bCs/>
+        </w:rPr>
+        <w:t xml:space="preserve"> </w:t>
+      </w:r>
+      <w:proofErr w:type="gramStart"/>
+      <w:r>
+        <w:rPr>
+          <w:rFonts w:ascii="Times New Roman" w:hAnsi="Times New Roman" w:cs="Times New Roman"/>
+          <w:b/>
+          <w:bCs/>
+        </w:rPr>
+        <w:t xml:space="preserve">   </w:t>
+      </w:r>
+      <w:r>
+        <w:rPr>
+          <w:rFonts w:ascii="Times New Roman" w:hAnsi="Times New Roman" w:cs="Times New Roman"/>
+          <w:b/>
+          <w:bCs/>
+        </w:rPr>
+        <w:t>(</w:t>
+      </w:r>
+      <w:proofErr w:type="gramEnd"/>
+      <w:r>
+        <w:rPr>
+          <w:rFonts w:ascii="Times New Roman" w:hAnsi="Times New Roman" w:cs="Times New Roman"/>
+          <w:b/>
+          <w:bCs/>
+        </w:rPr>
+        <w:t>2018 to Present)</w:t>
+      </w:r>
+    </w:p>
+    <w:p>
+      <w:pPr>
+        <w:pStyle w:val="NoSpacing"/>
+        <w:ind w:firstLine="720"/>
+        <w:jc w:val="both"/>
+        <w:rPr>
+          <w:rFonts w:ascii="Times New Roman" w:hAnsi="Times New Roman" w:cs="Times New Roman"/>
+        </w:rPr>
+      </w:pPr>
+      <w:proofErr w:type="spellStart"/>
+      <w:r>
+        <w:rPr>
+          <w:rFonts w:ascii="Times New Roman" w:hAnsi="Times New Roman" w:cs="Times New Roman"/>
+        </w:rPr>
+        <w:t>Khaliluzzaman’s</w:t>
+      </w:r>
+      <w:proofErr w:type="spellEnd"/>
+      <w:r>
+        <w:rPr>
+          <w:rFonts w:ascii="Times New Roman" w:hAnsi="Times New Roman" w:cs="Times New Roman"/>
+        </w:rPr>
+        <w:t xml:space="preserve"> Lab</w:t>
+      </w:r>
+    </w:p>
+    <w:p>
+      <w:pPr>
+        <w:pStyle w:val="NoSpacing"/>
+        <w:ind w:firstLine="720"/>
+        <w:jc w:val="both"/>
+        <w:rPr>
+          <w:rFonts w:ascii="Times New Roman" w:hAnsi="Times New Roman" w:cs="Times New Roman"/>
+        </w:rPr>
+      </w:pPr>
+      <w:r>
+        <w:rPr>
+          <w:rFonts w:ascii="Times New Roman" w:hAnsi="Times New Roman" w:cs="Times New Roman"/>
+        </w:rPr>
+        <w:t>Dept. of Computer Science and Engineering</w:t>
+      </w:r>
+    </w:p>
+    <w:p>
+      <w:pPr>
+        <w:pStyle w:val="NoSpacing"/>
+        <w:ind w:firstLine="720"/>
+        <w:jc w:val="both"/>
+        <w:rPr>
+          <w:rFonts w:ascii="Times New Roman" w:hAnsi="Times New Roman" w:cs="Times New Roman"/>
+        </w:rPr>
+      </w:pPr>
+      <w:r>
+        <w:rPr>
+          <w:rFonts w:ascii="Times New Roman" w:hAnsi="Times New Roman" w:cs="Times New Roman"/>
+        </w:rPr>
+        <w:t>International Islamic University Chittagong</w:t>
+      </w:r>
+    </w:p>
+    <w:p>
+      <w:pPr>
+        <w:pStyle w:val="NoSpacing"/>
+        <w:ind w:left="720"/>
+        <w:jc w:val="both"/>
+        <w:rPr>
+          <w:rFonts w:ascii="Times New Roman" w:hAnsi="Times New Roman" w:cs="Times New Roman"/>
+        </w:rPr>
+      </w:pPr>
+      <w:r>
+        <w:rPr>
+          <w:rFonts w:ascii="Times New Roman" w:hAnsi="Times New Roman" w:cs="Times New Roman"/>
+          <w:b/>
+          <w:bCs/>
+        </w:rPr>
+        <w:t>Research Topics:</w:t>
+      </w:r>
+      <w:r>
+        <w:rPr>
+          <w:rFonts w:ascii="Times New Roman" w:hAnsi="Times New Roman" w:cs="Times New Roman"/>
+        </w:rPr>
+        <w:t xml:space="preserve"> Computer Vision</w:t>
+      </w:r>
+      <w:r>
+        <w:rPr>
+          <w:rFonts w:ascii="Times New Roman" w:hAnsi="Times New Roman" w:cs="Times New Roman"/>
+        </w:rPr>
+        <w:t xml:space="preserve"> </w:t>
+      </w:r>
+      <w:r>
+        <w:rPr>
+          <w:rFonts w:ascii="Times New Roman" w:hAnsi="Times New Roman" w:cs="Times New Roman"/>
+        </w:rPr>
+        <w:t>(Human Activity Recognition), NLP</w:t>
+      </w:r>
+      <w:r>
+        <w:rPr>
+          <w:rFonts w:ascii="Times New Roman" w:hAnsi="Times New Roman" w:cs="Times New Roman"/>
+        </w:rPr>
+        <w:t xml:space="preserve"> </w:t>
+      </w:r>
+      <w:r>
+        <w:rPr>
+          <w:rFonts w:ascii="Times New Roman" w:hAnsi="Times New Roman" w:cs="Times New Roman"/>
+        </w:rPr>
+        <w:t>(Machine Translation), Deep Learning</w:t>
+      </w:r>
+      <w:r>
+        <w:rPr>
+          <w:rFonts w:ascii="Times New Roman" w:hAnsi="Times New Roman" w:cs="Times New Roman"/>
+        </w:rPr>
+        <w:t xml:space="preserve"> </w:t>
+      </w:r>
+      <w:r>
+        <w:rPr>
+          <w:rFonts w:ascii="Times New Roman" w:hAnsi="Times New Roman" w:cs="Times New Roman"/>
+        </w:rPr>
+        <w:t>(CNN, LSTM, Attention NN)</w:t>
       </w:r>
     </w:p>
     <w:p>
@@ -947,77 +2652,160 @@
           <w:rFonts w:ascii="Times New Roman" w:hAnsi="Times New Roman" w:cs="Times New Roman"/>
         </w:rPr>
       </w:pPr>
-      <w:r>
-        <w:rPr>
-          <w:rFonts w:ascii="Times New Roman" w:hAnsi="Times New Roman" w:cs="Times New Roman"/>
-        </w:rPr>
-        <w:t xml:space="preserve">I am an enthusiastic, self-motivated student. I strive for the best in all that I do. Resolute for doing anything and </w:t>
-      </w:r>
-      <w:r>
-        <w:rPr>
-          <w:rFonts w:ascii="Times New Roman" w:hAnsi="Times New Roman" w:cs="Times New Roman"/>
-        </w:rPr>
-        <w:t>s</w:t>
-      </w:r>
-      <w:r>
-        <w:rPr>
-          <w:rFonts w:ascii="Times New Roman" w:hAnsi="Times New Roman" w:cs="Times New Roman"/>
-        </w:rPr>
-        <w:t xml:space="preserve">ometimes </w:t>
-      </w:r>
-      <w:r>
-        <w:rPr>
-          <w:rFonts w:ascii="Times New Roman" w:hAnsi="Times New Roman" w:cs="Times New Roman"/>
-        </w:rPr>
-        <w:t>s</w:t>
-      </w:r>
-      <w:r>
-        <w:rPr>
-          <w:rFonts w:ascii="Times New Roman" w:hAnsi="Times New Roman" w:cs="Times New Roman"/>
-        </w:rPr>
-        <w:t xml:space="preserve">pend a lot of </w:t>
-      </w:r>
-      <w:r>
-        <w:rPr>
-          <w:rFonts w:ascii="Times New Roman" w:hAnsi="Times New Roman" w:cs="Times New Roman"/>
-        </w:rPr>
-        <w:t>t</w:t>
-      </w:r>
-      <w:r>
-        <w:rPr>
-          <w:rFonts w:ascii="Times New Roman" w:hAnsi="Times New Roman" w:cs="Times New Roman"/>
-        </w:rPr>
-        <w:t xml:space="preserve">ime on very </w:t>
-      </w:r>
-      <w:r>
-        <w:rPr>
-          <w:rFonts w:ascii="Times New Roman" w:hAnsi="Times New Roman" w:cs="Times New Roman"/>
-        </w:rPr>
-        <w:t>l</w:t>
-      </w:r>
-      <w:r>
-        <w:rPr>
-          <w:rFonts w:ascii="Times New Roman" w:hAnsi="Times New Roman" w:cs="Times New Roman"/>
-        </w:rPr>
-        <w:t xml:space="preserve">ittle </w:t>
-      </w:r>
-      <w:r>
-        <w:rPr>
-          <w:rFonts w:ascii="Times New Roman" w:hAnsi="Times New Roman" w:cs="Times New Roman"/>
-        </w:rPr>
-        <w:t>t</w:t>
-      </w:r>
-      <w:r>
-        <w:rPr>
-          <w:rFonts w:ascii="Times New Roman" w:hAnsi="Times New Roman" w:cs="Times New Roman"/>
-        </w:rPr>
-        <w:t>hings</w:t>
-      </w:r>
-      <w:r>
-        <w:rPr>
-          <w:rFonts w:ascii="Times New Roman" w:hAnsi="Times New Roman" w:cs="Times New Roman"/>
-        </w:rPr>
-        <w:t>. Working in a challenging environment where I can use my skills to deliver value-added results by achieving the set results. I’m passionate about making changes and always looking forward to take new challenges.</w:t>
+    </w:p>
+    <w:p>
+      <w:pPr>
+        <w:pStyle w:val="ListParagraph"/>
+        <w:numPr>
+          <w:ilvl w:val="0"/>
+          <w:numId w:val="5"/>
+        </w:numPr>
+        <w:rPr>
+          <w:rFonts w:ascii="Times New Roman" w:hAnsi="Times New Roman" w:cs="Times New Roman"/>
+        </w:rPr>
+      </w:pPr>
+      <w:r>
+        <w:rPr>
+          <w:rFonts w:ascii="Times New Roman" w:hAnsi="Times New Roman" w:cs="Times New Roman"/>
+          <w:b/>
+          <w:bCs/>
+        </w:rPr>
+        <w:t>Teaching Assistant (TA)</w:t>
+      </w:r>
+      <w:r>
+        <w:rPr>
+          <w:rFonts w:ascii="Times New Roman" w:hAnsi="Times New Roman" w:cs="Times New Roman"/>
+        </w:rPr>
+        <w:t xml:space="preserve"> </w:t>
+      </w:r>
+      <w:r>
+        <w:rPr>
+          <w:rFonts w:ascii="Times New Roman" w:hAnsi="Times New Roman" w:cs="Times New Roman"/>
+        </w:rPr>
+        <w:tab/>
+      </w:r>
+      <w:r>
+        <w:rPr>
+          <w:rFonts w:ascii="Times New Roman" w:hAnsi="Times New Roman" w:cs="Times New Roman"/>
+        </w:rPr>
+        <w:tab/>
+      </w:r>
+      <w:r>
+        <w:rPr>
+          <w:rFonts w:ascii="Times New Roman" w:hAnsi="Times New Roman" w:cs="Times New Roman"/>
+        </w:rPr>
+        <w:tab/>
+      </w:r>
+      <w:r>
+        <w:rPr>
+          <w:rFonts w:ascii="Times New Roman" w:hAnsi="Times New Roman" w:cs="Times New Roman"/>
+        </w:rPr>
+        <w:tab/>
+      </w:r>
+      <w:r>
+        <w:rPr>
+          <w:rFonts w:ascii="Times New Roman" w:hAnsi="Times New Roman" w:cs="Times New Roman"/>
+        </w:rPr>
+        <w:tab/>
+      </w:r>
+      <w:r>
+        <w:rPr>
+          <w:rFonts w:ascii="Times New Roman" w:hAnsi="Times New Roman" w:cs="Times New Roman"/>
+        </w:rPr>
+        <w:tab/>
+        <w:t xml:space="preserve">         </w:t>
+      </w:r>
+      <w:proofErr w:type="gramStart"/>
+      <w:r>
+        <w:rPr>
+          <w:rFonts w:ascii="Times New Roman" w:hAnsi="Times New Roman" w:cs="Times New Roman"/>
+        </w:rPr>
+        <w:t xml:space="preserve">   </w:t>
+      </w:r>
+      <w:r>
+        <w:rPr>
+          <w:rFonts w:ascii="Times New Roman" w:hAnsi="Times New Roman" w:cs="Times New Roman"/>
+          <w:b/>
+          <w:bCs/>
+        </w:rPr>
+        <w:t>(</w:t>
+      </w:r>
+      <w:proofErr w:type="gramEnd"/>
+      <w:r>
+        <w:rPr>
+          <w:rFonts w:ascii="Times New Roman" w:hAnsi="Times New Roman" w:cs="Times New Roman"/>
+          <w:b/>
+          <w:bCs/>
+        </w:rPr>
+        <w:t>June 2019 – October 2019)</w:t>
+      </w:r>
+    </w:p>
+    <w:p>
+      <w:pPr>
+        <w:pStyle w:val="ListParagraph"/>
+        <w:rPr>
+          <w:rFonts w:ascii="Times New Roman" w:hAnsi="Times New Roman" w:cs="Times New Roman"/>
+        </w:rPr>
+      </w:pPr>
+      <w:r>
+        <w:rPr>
+          <w:rFonts w:ascii="Times New Roman" w:hAnsi="Times New Roman" w:cs="Times New Roman"/>
+        </w:rPr>
+        <w:t>Dept. of Computer Science and Engineering</w:t>
+      </w:r>
+      <w:r>
+        <w:rPr>
+          <w:rFonts w:ascii="Times New Roman" w:hAnsi="Times New Roman" w:cs="Times New Roman"/>
+        </w:rPr>
+        <w:t xml:space="preserve"> (CSE),</w:t>
+      </w:r>
+    </w:p>
+    <w:p>
+      <w:pPr>
+        <w:pStyle w:val="ListParagraph"/>
+        <w:rPr>
+          <w:rFonts w:ascii="Times New Roman" w:hAnsi="Times New Roman" w:cs="Times New Roman"/>
+        </w:rPr>
+      </w:pPr>
+      <w:r>
+        <w:rPr>
+          <w:rFonts w:ascii="Times New Roman" w:hAnsi="Times New Roman" w:cs="Times New Roman"/>
+        </w:rPr>
+        <w:t>International Islamic University Chittagong</w:t>
+      </w:r>
+      <w:r>
+        <w:rPr>
+          <w:rFonts w:ascii="Times New Roman" w:hAnsi="Times New Roman" w:cs="Times New Roman"/>
+        </w:rPr>
+        <w:t xml:space="preserve"> (IIUC)</w:t>
+      </w:r>
+      <w:r>
+        <w:rPr>
+          <w:rFonts w:ascii="Times New Roman" w:hAnsi="Times New Roman" w:cs="Times New Roman"/>
+        </w:rPr>
+        <w:t>.</w:t>
+      </w:r>
+    </w:p>
+    <w:p>
+      <w:pPr>
+        <w:pStyle w:val="ListParagraph"/>
+        <w:rPr>
+          <w:rFonts w:ascii="Times New Roman" w:hAnsi="Times New Roman" w:cs="Times New Roman"/>
+        </w:rPr>
+      </w:pPr>
+      <w:r>
+        <w:rPr>
+          <w:rFonts w:ascii="Times New Roman" w:hAnsi="Times New Roman" w:cs="Times New Roman"/>
+          <w:b/>
+          <w:bCs/>
+        </w:rPr>
+        <w:t xml:space="preserve">Duties: </w:t>
+      </w:r>
+      <w:r>
+        <w:rPr>
+          <w:rFonts w:ascii="Times New Roman" w:hAnsi="Times New Roman" w:cs="Times New Roman"/>
+        </w:rPr>
+        <w:t xml:space="preserve">Conducting </w:t>
       </w:r>
     </w:p>
     <w:p>
@@ -1128,6 +2916,18 @@
           <w:szCs w:val="24"/>
           <w:lang w:eastAsia="ja-JP"/>
         </w:rPr>
+        <w:t xml:space="preserve">Job </w:t>
+      </w:r>
+      <w:r>
+        <w:rPr>
+          <w:rFonts w:ascii="Times New Roman" w:eastAsiaTheme="majorEastAsia" w:hAnsi="Times New Roman" w:cs="Times New Roman"/>
+          <w:b/>
+          <w:bCs/>
+          <w:caps/>
+          <w:sz w:val="24"/>
+          <w:szCs w:val="24"/>
+          <w:lang w:eastAsia="ja-JP"/>
+        </w:rPr>
         <w:t>Experiences</w:t>
       </w:r>
     </w:p>
@@ -1237,99 +3037,6 @@
     </w:p>
     <w:p>
       <w:pPr>
-        <w:pStyle w:val="ListParagraph"/>
-        <w:numPr>
-          <w:ilvl w:val="0"/>
-          <w:numId w:val="5"/>
-        </w:numPr>
-        <w:rPr>
-          <w:rFonts w:ascii="Times New Roman" w:hAnsi="Times New Roman" w:cs="Times New Roman"/>
-        </w:rPr>
-      </w:pPr>
-      <w:r>
-        <w:rPr>
-          <w:rFonts w:ascii="Times New Roman" w:hAnsi="Times New Roman" w:cs="Times New Roman"/>
-          <w:b/>
-          <w:bCs/>
-        </w:rPr>
-        <w:t>Teaching Assistant (TA)</w:t>
-      </w:r>
-      <w:r>
-        <w:rPr>
-          <w:rFonts w:ascii="Times New Roman" w:hAnsi="Times New Roman" w:cs="Times New Roman"/>
-        </w:rPr>
-        <w:t xml:space="preserve"> </w:t>
-      </w:r>
-    </w:p>
-    <w:p>
-      <w:pPr>
-        <w:pStyle w:val="ListParagraph"/>
-        <w:rPr>
-          <w:rFonts w:ascii="Times New Roman" w:hAnsi="Times New Roman" w:cs="Times New Roman"/>
-        </w:rPr>
-      </w:pPr>
-      <w:r>
-        <w:rPr>
-          <w:rFonts w:ascii="Times New Roman" w:hAnsi="Times New Roman" w:cs="Times New Roman"/>
-        </w:rPr>
-        <w:t>Dept. of Computer Science and Engineering</w:t>
-      </w:r>
-      <w:r>
-        <w:rPr>
-          <w:rFonts w:ascii="Times New Roman" w:hAnsi="Times New Roman" w:cs="Times New Roman"/>
-        </w:rPr>
-        <w:t xml:space="preserve"> (CSE)</w:t>
-      </w:r>
-      <w:r>
-        <w:rPr>
-          <w:rFonts w:ascii="Times New Roman" w:hAnsi="Times New Roman" w:cs="Times New Roman"/>
-        </w:rPr>
-        <w:t>,</w:t>
-      </w:r>
-    </w:p>
-    <w:p>
-      <w:pPr>
-        <w:pStyle w:val="ListParagraph"/>
-        <w:rPr>
-          <w:rFonts w:ascii="Times New Roman" w:hAnsi="Times New Roman" w:cs="Times New Roman"/>
-        </w:rPr>
-      </w:pPr>
-      <w:r>
-        <w:rPr>
-          <w:rFonts w:ascii="Times New Roman" w:hAnsi="Times New Roman" w:cs="Times New Roman"/>
-        </w:rPr>
-        <w:t>International Islamic University Chittagong</w:t>
-      </w:r>
-      <w:r>
-        <w:rPr>
-          <w:rFonts w:ascii="Times New Roman" w:hAnsi="Times New Roman" w:cs="Times New Roman"/>
-        </w:rPr>
-        <w:t xml:space="preserve"> (IIUC)</w:t>
-      </w:r>
-      <w:r>
-        <w:rPr>
-          <w:rFonts w:ascii="Times New Roman" w:hAnsi="Times New Roman" w:cs="Times New Roman"/>
-        </w:rPr>
-        <w:t>.</w:t>
-      </w:r>
-    </w:p>
-    <w:p>
-      <w:pPr>
-        <w:pStyle w:val="ListParagraph"/>
-        <w:rPr>
-          <w:rFonts w:ascii="Times New Roman" w:hAnsi="Times New Roman" w:cs="Times New Roman"/>
-        </w:rPr>
-      </w:pPr>
-      <w:r>
-        <w:rPr>
-          <w:rFonts w:ascii="Times New Roman" w:hAnsi="Times New Roman" w:cs="Times New Roman"/>
-        </w:rPr>
-        <w:t>(June 2019 – October 2019)</w:t>
-      </w:r>
-    </w:p>
-    <w:p>
-      <w:pPr>
-        <w:pStyle w:val="ListParagraph"/>
         <w:rPr>
           <w:rFonts w:ascii="Times New Roman" w:hAnsi="Times New Roman" w:cs="Times New Roman"/>
         </w:rPr>
@@ -1455,7 +3162,24 @@
           <w:rFonts w:ascii="Times New Roman" w:hAnsi="Times New Roman" w:cs="Times New Roman"/>
           <w:b/>
         </w:rPr>
-        <w:t xml:space="preserve">An Article </w:t>
+        <w:lastRenderedPageBreak/>
+        <w:t xml:space="preserve">An </w:t>
+      </w:r>
+      <w:proofErr w:type="gramStart"/>
+      <w:r>
+        <w:rPr>
+          <w:rFonts w:ascii="Times New Roman" w:hAnsi="Times New Roman" w:cs="Times New Roman"/>
+          <w:b/>
+        </w:rPr>
+        <w:t>Article</w:t>
+      </w:r>
+      <w:proofErr w:type="gramEnd"/>
+      <w:r>
+        <w:rPr>
+          <w:rFonts w:ascii="Times New Roman" w:hAnsi="Times New Roman" w:cs="Times New Roman"/>
+          <w:b/>
+        </w:rPr>
+        <w:t xml:space="preserve"> </w:t>
       </w:r>
       <w:r>
         <w:rPr>
@@ -1470,12 +3194,21 @@
         </w:rPr>
         <w:t>- “</w:t>
       </w:r>
-      <w:r>
-        <w:rPr>
-          <w:rFonts w:ascii="Times New Roman" w:hAnsi="Times New Roman" w:cs="Times New Roman"/>
-          <w:b/>
-        </w:rPr>
-        <w:t>HActivityNet: A Deep Convolutional Neural Network for Human Activity Recognition</w:t>
+      <w:proofErr w:type="spellStart"/>
+      <w:r>
+        <w:rPr>
+          <w:rFonts w:ascii="Times New Roman" w:hAnsi="Times New Roman" w:cs="Times New Roman"/>
+          <w:b/>
+        </w:rPr>
+        <w:t>HActivityNet</w:t>
+      </w:r>
+      <w:proofErr w:type="spellEnd"/>
+      <w:r>
+        <w:rPr>
+          <w:rFonts w:ascii="Times New Roman" w:hAnsi="Times New Roman" w:cs="Times New Roman"/>
+          <w:b/>
+        </w:rPr>
+        <w:t>: A Deep Convolutional Neural Network for Human Activity Recognition</w:t>
       </w:r>
       <w:r>
         <w:rPr>
@@ -1520,7 +3253,7 @@
         </w:rPr>
         <w:t>Link:</w:t>
       </w:r>
-      <w:hyperlink r:id="rId14" w:history="1">
+      <w:hyperlink r:id="rId10" w:history="1">
         <w:r>
           <w:rPr>
             <w:rStyle w:val="Hyperlink"/>
@@ -1530,49 +3263,6 @@
           <w:t>https://www.researchgate.net/publication/357871345_HActivityNet_A_Deep_Convolutional_Neural_Network_for_Human_Activity_Recognition</w:t>
         </w:r>
       </w:hyperlink>
-    </w:p>
-    <w:p>
-      <w:pPr>
-        <w:pStyle w:val="ListParagraph"/>
-        <w:numPr>
-          <w:ilvl w:val="0"/>
-          <w:numId w:val="1"/>
-        </w:numPr>
-        <w:jc w:val="both"/>
-        <w:rPr>
-          <w:rFonts w:ascii="Times New Roman" w:hAnsi="Times New Roman" w:cs="Times New Roman"/>
-        </w:rPr>
-      </w:pPr>
-      <w:r>
-        <w:rPr>
-          <w:rFonts w:ascii="Times New Roman" w:hAnsi="Times New Roman" w:cs="Times New Roman"/>
-          <w:b/>
-          <w:bCs/>
-        </w:rPr>
-        <w:t xml:space="preserve">Train the model and </w:t>
-      </w:r>
-      <w:r>
-        <w:rPr>
-          <w:rFonts w:ascii="Times New Roman" w:hAnsi="Times New Roman" w:cs="Times New Roman"/>
-          <w:b/>
-          <w:bCs/>
-        </w:rPr>
-        <w:t>C</w:t>
-      </w:r>
-      <w:r>
-        <w:rPr>
-          <w:rFonts w:ascii="Times New Roman" w:hAnsi="Times New Roman" w:cs="Times New Roman"/>
-          <w:b/>
-          <w:bCs/>
-        </w:rPr>
-        <w:t>lassify images using AlexNet</w:t>
-      </w:r>
-      <w:r>
-        <w:rPr>
-          <w:rFonts w:ascii="Times New Roman" w:hAnsi="Times New Roman" w:cs="Times New Roman"/>
-        </w:rPr>
-        <w:t xml:space="preserve"> based on Convolutional Neural Network.</w:t>
-      </w:r>
     </w:p>
     <w:p>
       <w:pPr>
@@ -1802,7 +3492,25 @@
           <w:rFonts w:ascii="Times New Roman" w:hAnsi="Times New Roman" w:cs="Times New Roman"/>
           <w:color w:val="auto"/>
         </w:rPr>
-        <w:t>A generative model for text (character by character) using LSTM recurrent neural network with Keras in Python.</w:t>
+        <w:t xml:space="preserve">A generative model for text (character by character) using LSTM recurrent neural network with </w:t>
+      </w:r>
+      <w:proofErr w:type="spellStart"/>
+      <w:r>
+        <w:rPr>
+          <w:rStyle w:val="fontstyle01"/>
+          <w:rFonts w:ascii="Times New Roman" w:hAnsi="Times New Roman" w:cs="Times New Roman"/>
+          <w:color w:val="auto"/>
+        </w:rPr>
+        <w:t>Keras</w:t>
+      </w:r>
+      <w:proofErr w:type="spellEnd"/>
+      <w:r>
+        <w:rPr>
+          <w:rStyle w:val="fontstyle01"/>
+          <w:rFonts w:ascii="Times New Roman" w:hAnsi="Times New Roman" w:cs="Times New Roman"/>
+          <w:color w:val="auto"/>
+        </w:rPr>
+        <w:t xml:space="preserve"> in Python.</w:t>
       </w:r>
     </w:p>
     <w:p>
@@ -1909,7 +3617,7 @@
         </w:rPr>
         <w:t xml:space="preserve">Link: </w:t>
       </w:r>
-      <w:hyperlink r:id="rId15" w:history="1">
+      <w:hyperlink r:id="rId11" w:history="1">
         <w:r>
           <w:rPr>
             <w:rStyle w:val="Hyperlink"/>
@@ -2048,7 +3756,7 @@
         </w:rPr>
         <w:t xml:space="preserve">Link: </w:t>
       </w:r>
-      <w:hyperlink r:id="rId16" w:history="1">
+      <w:hyperlink r:id="rId12" w:history="1">
         <w:r>
           <w:rPr>
             <w:rStyle w:val="Hyperlink"/>
@@ -2092,7 +3800,6 @@
           <w:szCs w:val="24"/>
           <w:lang w:eastAsia="ja-JP"/>
         </w:rPr>
-        <w:lastRenderedPageBreak/>
         <mc:AlternateContent>
           <mc:Choice Requires="wps">
             <w:drawing>
@@ -2294,7 +4001,25 @@
           <w:b/>
           <w:bCs/>
         </w:rPr>
-        <w:t xml:space="preserve">Natural Language Processing with Alice Xhao </w:t>
+        <w:t xml:space="preserve">Natural Language Processing with Alice </w:t>
+      </w:r>
+      <w:proofErr w:type="spellStart"/>
+      <w:r>
+        <w:rPr>
+          <w:rFonts w:ascii="Times New Roman" w:hAnsi="Times New Roman" w:cs="Times New Roman"/>
+          <w:b/>
+          <w:bCs/>
+        </w:rPr>
+        <w:t>Xhao</w:t>
+      </w:r>
+      <w:proofErr w:type="spellEnd"/>
+      <w:r>
+        <w:rPr>
+          <w:rFonts w:ascii="Times New Roman" w:hAnsi="Times New Roman" w:cs="Times New Roman"/>
+          <w:b/>
+          <w:bCs/>
+        </w:rPr>
+        <w:t xml:space="preserve"> </w:t>
       </w:r>
       <w:r>
         <w:rPr>
@@ -2310,12 +4035,14 @@
         </w:rPr>
         <w:t xml:space="preserve">- </w:t>
       </w:r>
+      <w:proofErr w:type="spellStart"/>
       <w:r>
         <w:rPr>
           <w:rFonts w:ascii="Times New Roman" w:hAnsi="Times New Roman" w:cs="Times New Roman"/>
         </w:rPr>
         <w:t>PyOhio</w:t>
       </w:r>
+      <w:proofErr w:type="spellEnd"/>
     </w:p>
     <w:p>
       <w:pPr>
@@ -2543,23 +4270,95 @@
         </w:rPr>
         <w:t xml:space="preserve"> </w:t>
       </w:r>
-      <w:r>
-        <w:rPr>
-          <w:rFonts w:ascii="Times New Roman" w:hAnsi="Times New Roman" w:cs="Times New Roman"/>
-        </w:rPr>
-        <w:t>Tensorflow, Keras, Colab, Pytorch</w:t>
-      </w:r>
-      <w:r>
-        <w:rPr>
-          <w:rFonts w:ascii="Times New Roman" w:hAnsi="Times New Roman" w:cs="Times New Roman"/>
-        </w:rPr>
-        <w:t>, Opencv (cv2)</w:t>
-      </w:r>
-      <w:r>
-        <w:rPr>
-          <w:rFonts w:ascii="Times New Roman" w:hAnsi="Times New Roman" w:cs="Times New Roman"/>
-        </w:rPr>
-        <w:t>, Numpy, Pandas, Matplotlib</w:t>
+      <w:proofErr w:type="spellStart"/>
+      <w:r>
+        <w:rPr>
+          <w:rFonts w:ascii="Times New Roman" w:hAnsi="Times New Roman" w:cs="Times New Roman"/>
+        </w:rPr>
+        <w:t>Tensorflow</w:t>
+      </w:r>
+      <w:proofErr w:type="spellEnd"/>
+      <w:r>
+        <w:rPr>
+          <w:rFonts w:ascii="Times New Roman" w:hAnsi="Times New Roman" w:cs="Times New Roman"/>
+        </w:rPr>
+        <w:t xml:space="preserve">, </w:t>
+      </w:r>
+      <w:proofErr w:type="spellStart"/>
+      <w:r>
+        <w:rPr>
+          <w:rFonts w:ascii="Times New Roman" w:hAnsi="Times New Roman" w:cs="Times New Roman"/>
+        </w:rPr>
+        <w:t>Keras</w:t>
+      </w:r>
+      <w:proofErr w:type="spellEnd"/>
+      <w:r>
+        <w:rPr>
+          <w:rFonts w:ascii="Times New Roman" w:hAnsi="Times New Roman" w:cs="Times New Roman"/>
+        </w:rPr>
+        <w:t xml:space="preserve">, </w:t>
+      </w:r>
+      <w:proofErr w:type="spellStart"/>
+      <w:r>
+        <w:rPr>
+          <w:rFonts w:ascii="Times New Roman" w:hAnsi="Times New Roman" w:cs="Times New Roman"/>
+        </w:rPr>
+        <w:t>Colab</w:t>
+      </w:r>
+      <w:proofErr w:type="spellEnd"/>
+      <w:r>
+        <w:rPr>
+          <w:rFonts w:ascii="Times New Roman" w:hAnsi="Times New Roman" w:cs="Times New Roman"/>
+        </w:rPr>
+        <w:t xml:space="preserve">, </w:t>
+      </w:r>
+      <w:proofErr w:type="spellStart"/>
+      <w:r>
+        <w:rPr>
+          <w:rFonts w:ascii="Times New Roman" w:hAnsi="Times New Roman" w:cs="Times New Roman"/>
+        </w:rPr>
+        <w:t>Pytorch</w:t>
+      </w:r>
+      <w:proofErr w:type="spellEnd"/>
+      <w:r>
+        <w:rPr>
+          <w:rFonts w:ascii="Times New Roman" w:hAnsi="Times New Roman" w:cs="Times New Roman"/>
+        </w:rPr>
+        <w:t xml:space="preserve">, </w:t>
+      </w:r>
+      <w:proofErr w:type="spellStart"/>
+      <w:r>
+        <w:rPr>
+          <w:rFonts w:ascii="Times New Roman" w:hAnsi="Times New Roman" w:cs="Times New Roman"/>
+        </w:rPr>
+        <w:t>Opencv</w:t>
+      </w:r>
+      <w:proofErr w:type="spellEnd"/>
+      <w:r>
+        <w:rPr>
+          <w:rFonts w:ascii="Times New Roman" w:hAnsi="Times New Roman" w:cs="Times New Roman"/>
+        </w:rPr>
+        <w:t xml:space="preserve"> (cv2)</w:t>
+      </w:r>
+      <w:r>
+        <w:rPr>
+          <w:rFonts w:ascii="Times New Roman" w:hAnsi="Times New Roman" w:cs="Times New Roman"/>
+        </w:rPr>
+        <w:t xml:space="preserve">, </w:t>
+      </w:r>
+      <w:proofErr w:type="spellStart"/>
+      <w:r>
+        <w:rPr>
+          <w:rFonts w:ascii="Times New Roman" w:hAnsi="Times New Roman" w:cs="Times New Roman"/>
+        </w:rPr>
+        <w:t>Numpy</w:t>
+      </w:r>
+      <w:proofErr w:type="spellEnd"/>
+      <w:r>
+        <w:rPr>
+          <w:rFonts w:ascii="Times New Roman" w:hAnsi="Times New Roman" w:cs="Times New Roman"/>
+        </w:rPr>
+        <w:t>, Pandas, Matplotlib</w:t>
       </w:r>
     </w:p>
     <w:p>
@@ -2717,14 +4516,44 @@
         <w:rPr>
           <w:rFonts w:ascii="Times New Roman" w:hAnsi="Times New Roman" w:cs="Times New Roman"/>
         </w:rPr>
-        <w:t>Spacy, Gensim, RegEx</w:t>
-      </w:r>
-      <w:r>
-        <w:rPr>
-          <w:rFonts w:ascii="Times New Roman" w:hAnsi="Times New Roman" w:cs="Times New Roman"/>
-        </w:rPr>
-        <w:t>, Keras</w:t>
-      </w:r>
+        <w:t xml:space="preserve">Spacy, </w:t>
+      </w:r>
+      <w:proofErr w:type="spellStart"/>
+      <w:r>
+        <w:rPr>
+          <w:rFonts w:ascii="Times New Roman" w:hAnsi="Times New Roman" w:cs="Times New Roman"/>
+        </w:rPr>
+        <w:t>Gensim</w:t>
+      </w:r>
+      <w:proofErr w:type="spellEnd"/>
+      <w:r>
+        <w:rPr>
+          <w:rFonts w:ascii="Times New Roman" w:hAnsi="Times New Roman" w:cs="Times New Roman"/>
+        </w:rPr>
+        <w:t xml:space="preserve">, </w:t>
+      </w:r>
+      <w:proofErr w:type="spellStart"/>
+      <w:r>
+        <w:rPr>
+          <w:rFonts w:ascii="Times New Roman" w:hAnsi="Times New Roman" w:cs="Times New Roman"/>
+        </w:rPr>
+        <w:t>RegEx</w:t>
+      </w:r>
+      <w:proofErr w:type="spellEnd"/>
+      <w:r>
+        <w:rPr>
+          <w:rFonts w:ascii="Times New Roman" w:hAnsi="Times New Roman" w:cs="Times New Roman"/>
+        </w:rPr>
+        <w:t xml:space="preserve">, </w:t>
+      </w:r>
+      <w:proofErr w:type="spellStart"/>
+      <w:r>
+        <w:rPr>
+          <w:rFonts w:ascii="Times New Roman" w:hAnsi="Times New Roman" w:cs="Times New Roman"/>
+        </w:rPr>
+        <w:t>Keras</w:t>
+      </w:r>
+      <w:proofErr w:type="spellEnd"/>
     </w:p>
     <w:p>
       <w:pPr>
@@ -2822,17 +4651,33 @@
         </w:rPr>
         <w:t xml:space="preserve">, PyCharm, </w:t>
       </w:r>
-      <w:r>
-        <w:rPr>
-          <w:rFonts w:ascii="Times New Roman" w:hAnsi="Times New Roman" w:cs="Times New Roman"/>
-        </w:rPr>
-        <w:t xml:space="preserve">Jupyter, Spyder, </w:t>
-      </w:r>
-      <w:r>
-        <w:rPr>
-          <w:rFonts w:ascii="Times New Roman" w:hAnsi="Times New Roman" w:cs="Times New Roman"/>
-        </w:rPr>
-        <w:t>CodeBlocks, Notepad++.</w:t>
+      <w:proofErr w:type="spellStart"/>
+      <w:r>
+        <w:rPr>
+          <w:rFonts w:ascii="Times New Roman" w:hAnsi="Times New Roman" w:cs="Times New Roman"/>
+        </w:rPr>
+        <w:t>Jupyter</w:t>
+      </w:r>
+      <w:proofErr w:type="spellEnd"/>
+      <w:r>
+        <w:rPr>
+          <w:rFonts w:ascii="Times New Roman" w:hAnsi="Times New Roman" w:cs="Times New Roman"/>
+        </w:rPr>
+        <w:t xml:space="preserve">, Spyder, </w:t>
+      </w:r>
+      <w:proofErr w:type="spellStart"/>
+      <w:r>
+        <w:rPr>
+          <w:rFonts w:ascii="Times New Roman" w:hAnsi="Times New Roman" w:cs="Times New Roman"/>
+        </w:rPr>
+        <w:t>CodeBlocks</w:t>
+      </w:r>
+      <w:proofErr w:type="spellEnd"/>
+      <w:r>
+        <w:rPr>
+          <w:rFonts w:ascii="Times New Roman" w:hAnsi="Times New Roman" w:cs="Times New Roman"/>
+        </w:rPr>
+        <w:t>, Notepad++.</w:t>
       </w:r>
     </w:p>
     <w:p>
@@ -2865,12 +4710,14 @@
         </w:rPr>
         <w:t xml:space="preserve"> - </w:t>
       </w:r>
+      <w:proofErr w:type="spellStart"/>
       <w:r>
         <w:rPr>
           <w:rFonts w:ascii="Times New Roman" w:hAnsi="Times New Roman" w:cs="Times New Roman"/>
         </w:rPr>
         <w:t>Github</w:t>
       </w:r>
+      <w:proofErr w:type="spellEnd"/>
     </w:p>
     <w:p>
       <w:pPr>
@@ -2885,1260 +4732,6 @@
         </w:rPr>
       </w:pPr>
     </w:p>
-    <w:p>
-      <w:pPr>
-        <w:rPr>
-          <w:rFonts w:ascii="Times New Roman" w:eastAsiaTheme="majorEastAsia" w:hAnsi="Times New Roman" w:cs="Times New Roman"/>
-          <w:b/>
-          <w:bCs/>
-          <w:caps/>
-          <w:sz w:val="24"/>
-          <w:szCs w:val="24"/>
-          <w:lang w:eastAsia="ja-JP"/>
-        </w:rPr>
-      </w:pPr>
-      <w:r>
-        <w:rPr>
-          <w:rFonts w:ascii="Times New Roman" w:eastAsiaTheme="majorEastAsia" w:hAnsi="Times New Roman" w:cs="Times New Roman"/>
-          <w:b/>
-          <w:bCs/>
-          <w:caps/>
-          <w:noProof/>
-          <w:sz w:val="24"/>
-          <w:szCs w:val="24"/>
-          <w:lang w:eastAsia="ja-JP"/>
-        </w:rPr>
-        <mc:AlternateContent>
-          <mc:Choice Requires="wps">
-            <w:drawing>
-              <wp:anchor distT="0" distB="0" distL="114300" distR="114300" simplePos="0" relativeHeight="251682816" behindDoc="0" locked="0" layoutInCell="1" allowOverlap="1" wp14:anchorId="1C7FD043" wp14:editId="0ACAA1A3">
-                <wp:simplePos x="0" y="0"/>
-                <wp:positionH relativeFrom="column">
-                  <wp:posOffset>0</wp:posOffset>
-                </wp:positionH>
-                <wp:positionV relativeFrom="paragraph">
-                  <wp:posOffset>161290</wp:posOffset>
-                </wp:positionV>
-                <wp:extent cx="6848475" cy="0"/>
-                <wp:effectExtent l="0" t="0" r="0" b="0"/>
-                <wp:wrapNone/>
-                <wp:docPr id="19" name="Straight Connector 19"/>
-                <wp:cNvGraphicFramePr/>
-                <a:graphic xmlns:a="http://schemas.openxmlformats.org/drawingml/2006/main">
-                  <a:graphicData uri="http://schemas.microsoft.com/office/word/2010/wordprocessingShape">
-                    <wps:wsp>
-                      <wps:cNvCnPr/>
-                      <wps:spPr>
-                        <a:xfrm>
-                          <a:off x="0" y="0"/>
-                          <a:ext cx="6848475" cy="0"/>
-                        </a:xfrm>
-                        <a:prstGeom prst="line">
-                          <a:avLst/>
-                        </a:prstGeom>
-                      </wps:spPr>
-                      <wps:style>
-                        <a:lnRef idx="1">
-                          <a:schemeClr val="dk1"/>
-                        </a:lnRef>
-                        <a:fillRef idx="0">
-                          <a:schemeClr val="dk1"/>
-                        </a:fillRef>
-                        <a:effectRef idx="0">
-                          <a:schemeClr val="dk1"/>
-                        </a:effectRef>
-                        <a:fontRef idx="minor">
-                          <a:schemeClr val="tx1"/>
-                        </a:fontRef>
-                      </wps:style>
-                      <wps:bodyPr/>
-                    </wps:wsp>
-                  </a:graphicData>
-                </a:graphic>
-              </wp:anchor>
-            </w:drawing>
-          </mc:Choice>
-          <mc:Fallback>
-            <w:pict>
-              <v:line w14:anchorId="3662F50E" id="Straight Connector 19" o:spid="_x0000_s1026" style="position:absolute;z-index:251682816;visibility:visible;mso-wrap-style:square;mso-wrap-distance-left:9pt;mso-wrap-distance-top:0;mso-wrap-distance-right:9pt;mso-wrap-distance-bottom:0;mso-position-horizontal:absolute;mso-position-horizontal-relative:text;mso-position-vertical:absolute;mso-position-vertical-relative:text" from="0,12.7pt" to="539.25pt,12.7pt" o:gfxdata="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" strokecolor="black [3200]" strokeweight=".5pt">
-                <v:stroke joinstyle="miter"/>
-              </v:line>
-            </w:pict>
-          </mc:Fallback>
-        </mc:AlternateContent>
-      </w:r>
-      <w:r>
-        <w:rPr>
-          <w:rFonts w:ascii="Times New Roman" w:eastAsiaTheme="majorEastAsia" w:hAnsi="Times New Roman" w:cs="Times New Roman"/>
-          <w:b/>
-          <w:bCs/>
-          <w:caps/>
-          <w:sz w:val="24"/>
-          <w:szCs w:val="24"/>
-          <w:lang w:eastAsia="ja-JP"/>
-        </w:rPr>
-        <w:t>Education</w:t>
-      </w:r>
-    </w:p>
-    <w:tbl>
-      <w:tblPr>
-        <w:tblW w:w="11125" w:type="dxa"/>
-        <w:tblInd w:w="1" w:type="dxa"/>
-        <w:tblBorders>
-          <w:top w:val="nil"/>
-          <w:left w:val="nil"/>
-          <w:bottom w:val="nil"/>
-          <w:right w:val="nil"/>
-        </w:tblBorders>
-        <w:tblLayout w:type="fixed"/>
-        <w:tblLook w:val="0000" w:firstRow="0" w:lastRow="0" w:firstColumn="0" w:lastColumn="0" w:noHBand="0" w:noVBand="0"/>
-      </w:tblPr>
-      <w:tblGrid>
-        <w:gridCol w:w="2225"/>
-        <w:gridCol w:w="2225"/>
-        <w:gridCol w:w="2225"/>
-        <w:gridCol w:w="2225"/>
-        <w:gridCol w:w="2225"/>
-      </w:tblGrid>
-      <w:tr>
-        <w:trPr>
-          <w:trHeight w:val="280"/>
-        </w:trPr>
-        <w:tc>
-          <w:tcPr>
-            <w:tcW w:w="2225" w:type="dxa"/>
-          </w:tcPr>
-          <w:p>
-            <w:pPr>
-              <w:pStyle w:val="Default"/>
-              <w:rPr>
-                <w:rFonts w:ascii="Times New Roman" w:hAnsi="Times New Roman" w:cs="Times New Roman"/>
-                <w:sz w:val="22"/>
-                <w:szCs w:val="22"/>
-              </w:rPr>
-            </w:pPr>
-            <w:r>
-              <w:rPr>
-                <w:rFonts w:ascii="Times New Roman" w:hAnsi="Times New Roman" w:cs="Times New Roman"/>
-                <w:b/>
-                <w:bCs/>
-                <w:sz w:val="22"/>
-                <w:szCs w:val="22"/>
-              </w:rPr>
-              <w:t>Exam</w:t>
-            </w:r>
-          </w:p>
-        </w:tc>
-        <w:tc>
-          <w:tcPr>
-            <w:tcW w:w="2225" w:type="dxa"/>
-          </w:tcPr>
-          <w:p>
-            <w:pPr>
-              <w:pStyle w:val="Default"/>
-              <w:rPr>
-                <w:rFonts w:ascii="Times New Roman" w:hAnsi="Times New Roman" w:cs="Times New Roman"/>
-                <w:sz w:val="22"/>
-                <w:szCs w:val="22"/>
-              </w:rPr>
-            </w:pPr>
-            <w:r>
-              <w:rPr>
-                <w:rFonts w:ascii="Times New Roman" w:hAnsi="Times New Roman" w:cs="Times New Roman"/>
-                <w:b/>
-                <w:bCs/>
-                <w:sz w:val="22"/>
-                <w:szCs w:val="22"/>
-              </w:rPr>
-              <w:t xml:space="preserve">Concentration </w:t>
-            </w:r>
-          </w:p>
-          <w:p>
-            <w:pPr>
-              <w:pStyle w:val="Default"/>
-              <w:rPr>
-                <w:rFonts w:ascii="Times New Roman" w:hAnsi="Times New Roman" w:cs="Times New Roman"/>
-                <w:sz w:val="22"/>
-                <w:szCs w:val="22"/>
-              </w:rPr>
-            </w:pPr>
-            <w:r>
-              <w:rPr>
-                <w:rFonts w:ascii="Times New Roman" w:hAnsi="Times New Roman" w:cs="Times New Roman"/>
-                <w:b/>
-                <w:bCs/>
-                <w:sz w:val="22"/>
-                <w:szCs w:val="22"/>
-              </w:rPr>
-              <w:t xml:space="preserve">/Major </w:t>
-            </w:r>
-          </w:p>
-        </w:tc>
-        <w:tc>
-          <w:tcPr>
-            <w:tcW w:w="2225" w:type="dxa"/>
-          </w:tcPr>
-          <w:p>
-            <w:pPr>
-              <w:pStyle w:val="Default"/>
-              <w:rPr>
-                <w:rFonts w:ascii="Times New Roman" w:hAnsi="Times New Roman" w:cs="Times New Roman"/>
-                <w:sz w:val="22"/>
-                <w:szCs w:val="22"/>
-              </w:rPr>
-            </w:pPr>
-            <w:r>
-              <w:rPr>
-                <w:rFonts w:ascii="Times New Roman" w:hAnsi="Times New Roman" w:cs="Times New Roman"/>
-                <w:b/>
-                <w:bCs/>
-                <w:sz w:val="22"/>
-                <w:szCs w:val="22"/>
-              </w:rPr>
-              <w:t xml:space="preserve">Institute </w:t>
-            </w:r>
-          </w:p>
-        </w:tc>
-        <w:tc>
-          <w:tcPr>
-            <w:tcW w:w="2225" w:type="dxa"/>
-          </w:tcPr>
-          <w:p>
-            <w:pPr>
-              <w:pStyle w:val="Default"/>
-              <w:rPr>
-                <w:rFonts w:ascii="Times New Roman" w:hAnsi="Times New Roman" w:cs="Times New Roman"/>
-                <w:sz w:val="22"/>
-                <w:szCs w:val="22"/>
-              </w:rPr>
-            </w:pPr>
-            <w:r>
-              <w:rPr>
-                <w:rFonts w:ascii="Times New Roman" w:hAnsi="Times New Roman" w:cs="Times New Roman"/>
-                <w:b/>
-                <w:bCs/>
-                <w:sz w:val="22"/>
-                <w:szCs w:val="22"/>
-              </w:rPr>
-              <w:t xml:space="preserve">Result </w:t>
-            </w:r>
-          </w:p>
-        </w:tc>
-        <w:tc>
-          <w:tcPr>
-            <w:tcW w:w="2225" w:type="dxa"/>
-          </w:tcPr>
-          <w:p>
-            <w:pPr>
-              <w:pStyle w:val="Default"/>
-              <w:rPr>
-                <w:rFonts w:ascii="Times New Roman" w:hAnsi="Times New Roman" w:cs="Times New Roman"/>
-                <w:sz w:val="22"/>
-                <w:szCs w:val="22"/>
-              </w:rPr>
-            </w:pPr>
-            <w:r>
-              <w:rPr>
-                <w:rFonts w:ascii="Times New Roman" w:hAnsi="Times New Roman" w:cs="Times New Roman"/>
-                <w:b/>
-                <w:bCs/>
-                <w:sz w:val="22"/>
-                <w:szCs w:val="22"/>
-              </w:rPr>
-              <w:t xml:space="preserve">Passing Year </w:t>
-            </w:r>
-          </w:p>
-        </w:tc>
-      </w:tr>
-      <w:tr>
-        <w:trPr>
-          <w:trHeight w:val="592"/>
-        </w:trPr>
-        <w:tc>
-          <w:tcPr>
-            <w:tcW w:w="2225" w:type="dxa"/>
-          </w:tcPr>
-          <w:p>
-            <w:pPr>
-              <w:pStyle w:val="Default"/>
-              <w:rPr>
-                <w:rFonts w:ascii="Times New Roman" w:hAnsi="Times New Roman" w:cs="Times New Roman"/>
-                <w:sz w:val="22"/>
-                <w:szCs w:val="22"/>
-              </w:rPr>
-            </w:pPr>
-            <w:r>
-              <w:rPr>
-                <w:rFonts w:ascii="Times New Roman" w:hAnsi="Times New Roman" w:cs="Times New Roman"/>
-                <w:sz w:val="22"/>
-                <w:szCs w:val="22"/>
-              </w:rPr>
-              <w:t>M.</w:t>
-            </w:r>
-            <w:r>
-              <w:rPr>
-                <w:rFonts w:ascii="Times New Roman" w:hAnsi="Times New Roman" w:cs="Times New Roman"/>
-                <w:sz w:val="22"/>
-                <w:szCs w:val="22"/>
-              </w:rPr>
-              <w:t>Sc</w:t>
-            </w:r>
-            <w:r>
-              <w:rPr>
-                <w:rFonts w:ascii="Times New Roman" w:hAnsi="Times New Roman" w:cs="Times New Roman"/>
-                <w:sz w:val="22"/>
-                <w:szCs w:val="22"/>
-              </w:rPr>
-              <w:t>.</w:t>
-            </w:r>
-            <w:r>
-              <w:rPr>
-                <w:rFonts w:ascii="Times New Roman" w:hAnsi="Times New Roman" w:cs="Times New Roman"/>
-                <w:sz w:val="22"/>
-                <w:szCs w:val="22"/>
-              </w:rPr>
-              <w:t xml:space="preserve"> in Engg.</w:t>
-            </w:r>
-          </w:p>
-          <w:p>
-            <w:pPr>
-              <w:pStyle w:val="Default"/>
-              <w:rPr>
-                <w:rFonts w:ascii="Times New Roman" w:hAnsi="Times New Roman" w:cs="Times New Roman"/>
-                <w:sz w:val="22"/>
-                <w:szCs w:val="22"/>
-              </w:rPr>
-            </w:pPr>
-            <w:r>
-              <w:rPr>
-                <w:rFonts w:ascii="Times New Roman" w:hAnsi="Times New Roman" w:cs="Times New Roman"/>
-                <w:sz w:val="22"/>
-                <w:szCs w:val="22"/>
-              </w:rPr>
-              <w:t>(</w:t>
-            </w:r>
-            <w:r>
-              <w:rPr>
-                <w:rFonts w:ascii="Times New Roman" w:hAnsi="Times New Roman" w:cs="Times New Roman"/>
-                <w:sz w:val="22"/>
-                <w:szCs w:val="22"/>
-              </w:rPr>
-              <w:t>Post</w:t>
-            </w:r>
-            <w:r>
-              <w:rPr>
-                <w:rFonts w:ascii="Times New Roman" w:hAnsi="Times New Roman" w:cs="Times New Roman"/>
-                <w:sz w:val="22"/>
-                <w:szCs w:val="22"/>
-              </w:rPr>
-              <w:t>g</w:t>
-            </w:r>
-            <w:r>
-              <w:rPr>
-                <w:rFonts w:ascii="Times New Roman" w:hAnsi="Times New Roman" w:cs="Times New Roman"/>
-                <w:sz w:val="22"/>
-                <w:szCs w:val="22"/>
-              </w:rPr>
-              <w:t>r</w:t>
-            </w:r>
-            <w:r>
-              <w:rPr>
-                <w:rFonts w:ascii="Times New Roman" w:hAnsi="Times New Roman" w:cs="Times New Roman"/>
-                <w:sz w:val="22"/>
-                <w:szCs w:val="22"/>
-              </w:rPr>
-              <w:t>ad</w:t>
-            </w:r>
-            <w:r>
-              <w:rPr>
-                <w:rFonts w:ascii="Times New Roman" w:hAnsi="Times New Roman" w:cs="Times New Roman"/>
-                <w:sz w:val="22"/>
-                <w:szCs w:val="22"/>
-              </w:rPr>
-              <w:t>uation</w:t>
-            </w:r>
-            <w:r>
-              <w:rPr>
-                <w:rFonts w:ascii="Times New Roman" w:hAnsi="Times New Roman" w:cs="Times New Roman"/>
-                <w:sz w:val="22"/>
-                <w:szCs w:val="22"/>
-              </w:rPr>
-              <w:t>)</w:t>
-            </w:r>
-          </w:p>
-          <w:p>
-            <w:pPr>
-              <w:pStyle w:val="Default"/>
-              <w:rPr>
-                <w:rFonts w:ascii="Times New Roman" w:hAnsi="Times New Roman" w:cs="Times New Roman"/>
-                <w:sz w:val="22"/>
-                <w:szCs w:val="22"/>
-              </w:rPr>
-            </w:pPr>
-          </w:p>
-          <w:p>
-            <w:pPr>
-              <w:pStyle w:val="Default"/>
-              <w:rPr>
-                <w:rFonts w:ascii="Times New Roman" w:hAnsi="Times New Roman" w:cs="Times New Roman"/>
-                <w:sz w:val="22"/>
-                <w:szCs w:val="22"/>
-              </w:rPr>
-            </w:pPr>
-          </w:p>
-          <w:p>
-            <w:pPr>
-              <w:pStyle w:val="Default"/>
-              <w:rPr>
-                <w:rFonts w:ascii="Times New Roman" w:hAnsi="Times New Roman" w:cs="Times New Roman"/>
-                <w:sz w:val="22"/>
-                <w:szCs w:val="22"/>
-              </w:rPr>
-            </w:pPr>
-            <w:r>
-              <w:rPr>
-                <w:rFonts w:ascii="Times New Roman" w:hAnsi="Times New Roman" w:cs="Times New Roman"/>
-                <w:sz w:val="22"/>
-                <w:szCs w:val="22"/>
-              </w:rPr>
-              <w:t>B</w:t>
-            </w:r>
-            <w:r>
-              <w:rPr>
-                <w:rFonts w:ascii="Times New Roman" w:hAnsi="Times New Roman" w:cs="Times New Roman"/>
-                <w:sz w:val="22"/>
-                <w:szCs w:val="22"/>
-              </w:rPr>
-              <w:t>.</w:t>
-            </w:r>
-            <w:r>
-              <w:rPr>
-                <w:rFonts w:ascii="Times New Roman" w:hAnsi="Times New Roman" w:cs="Times New Roman"/>
-                <w:sz w:val="22"/>
-                <w:szCs w:val="22"/>
-              </w:rPr>
-              <w:t>Sc</w:t>
-            </w:r>
-            <w:r>
-              <w:rPr>
-                <w:rFonts w:ascii="Times New Roman" w:hAnsi="Times New Roman" w:cs="Times New Roman"/>
-                <w:sz w:val="22"/>
-                <w:szCs w:val="22"/>
-              </w:rPr>
-              <w:t>.</w:t>
-            </w:r>
-            <w:r>
-              <w:rPr>
-                <w:rFonts w:ascii="Times New Roman" w:hAnsi="Times New Roman" w:cs="Times New Roman"/>
-                <w:sz w:val="22"/>
-                <w:szCs w:val="22"/>
-              </w:rPr>
-              <w:t xml:space="preserve"> in Engg.</w:t>
-            </w:r>
-          </w:p>
-          <w:p>
-            <w:pPr>
-              <w:pStyle w:val="Default"/>
-              <w:rPr>
-                <w:rFonts w:ascii="Times New Roman" w:hAnsi="Times New Roman" w:cs="Times New Roman"/>
-                <w:sz w:val="22"/>
-                <w:szCs w:val="22"/>
-              </w:rPr>
-            </w:pPr>
-            <w:r>
-              <w:rPr>
-                <w:rFonts w:ascii="Times New Roman" w:hAnsi="Times New Roman" w:cs="Times New Roman"/>
-                <w:sz w:val="22"/>
-                <w:szCs w:val="22"/>
-              </w:rPr>
-              <w:t>(</w:t>
-            </w:r>
-            <w:r>
-              <w:rPr>
-                <w:rFonts w:ascii="Times New Roman" w:hAnsi="Times New Roman" w:cs="Times New Roman"/>
-                <w:sz w:val="22"/>
-                <w:szCs w:val="22"/>
-              </w:rPr>
-              <w:t>Under</w:t>
-            </w:r>
-            <w:r>
-              <w:rPr>
-                <w:rFonts w:ascii="Times New Roman" w:hAnsi="Times New Roman" w:cs="Times New Roman"/>
-                <w:sz w:val="22"/>
-                <w:szCs w:val="22"/>
-              </w:rPr>
-              <w:t>g</w:t>
-            </w:r>
-            <w:r>
-              <w:rPr>
-                <w:rFonts w:ascii="Times New Roman" w:hAnsi="Times New Roman" w:cs="Times New Roman"/>
-                <w:sz w:val="22"/>
-                <w:szCs w:val="22"/>
-              </w:rPr>
-              <w:t>rad</w:t>
-            </w:r>
-            <w:r>
-              <w:rPr>
-                <w:rFonts w:ascii="Times New Roman" w:hAnsi="Times New Roman" w:cs="Times New Roman"/>
-                <w:sz w:val="22"/>
-                <w:szCs w:val="22"/>
-              </w:rPr>
-              <w:t>e</w:t>
-            </w:r>
-            <w:r>
-              <w:rPr>
-                <w:rFonts w:ascii="Times New Roman" w:hAnsi="Times New Roman" w:cs="Times New Roman"/>
-                <w:sz w:val="22"/>
-                <w:szCs w:val="22"/>
-              </w:rPr>
-              <w:t>)</w:t>
-            </w:r>
-          </w:p>
-        </w:tc>
-        <w:tc>
-          <w:tcPr>
-            <w:tcW w:w="2225" w:type="dxa"/>
-          </w:tcPr>
-          <w:p>
-            <w:pPr>
-              <w:pStyle w:val="Default"/>
-              <w:rPr>
-                <w:rFonts w:ascii="Times New Roman" w:hAnsi="Times New Roman" w:cs="Times New Roman"/>
-                <w:sz w:val="22"/>
-                <w:szCs w:val="22"/>
-              </w:rPr>
-            </w:pPr>
-            <w:r>
-              <w:rPr>
-                <w:rFonts w:ascii="Times New Roman" w:hAnsi="Times New Roman" w:cs="Times New Roman"/>
-                <w:sz w:val="22"/>
-                <w:szCs w:val="22"/>
-              </w:rPr>
-              <w:t>CSE</w:t>
-            </w:r>
-          </w:p>
-          <w:p>
-            <w:pPr>
-              <w:pStyle w:val="Default"/>
-              <w:rPr>
-                <w:rFonts w:ascii="Times New Roman" w:hAnsi="Times New Roman" w:cs="Times New Roman"/>
-                <w:sz w:val="22"/>
-                <w:szCs w:val="22"/>
-              </w:rPr>
-            </w:pPr>
-          </w:p>
-          <w:p>
-            <w:pPr>
-              <w:pStyle w:val="Default"/>
-              <w:rPr>
-                <w:rFonts w:ascii="Times New Roman" w:hAnsi="Times New Roman" w:cs="Times New Roman"/>
-                <w:sz w:val="22"/>
-                <w:szCs w:val="22"/>
-              </w:rPr>
-            </w:pPr>
-          </w:p>
-          <w:p>
-            <w:pPr>
-              <w:pStyle w:val="Default"/>
-              <w:rPr>
-                <w:rFonts w:ascii="Times New Roman" w:hAnsi="Times New Roman" w:cs="Times New Roman"/>
-                <w:sz w:val="22"/>
-                <w:szCs w:val="22"/>
-              </w:rPr>
-            </w:pPr>
-          </w:p>
-          <w:p>
-            <w:pPr>
-              <w:pStyle w:val="Default"/>
-              <w:rPr>
-                <w:rFonts w:ascii="Times New Roman" w:hAnsi="Times New Roman" w:cs="Times New Roman"/>
-                <w:sz w:val="22"/>
-                <w:szCs w:val="22"/>
-              </w:rPr>
-            </w:pPr>
-            <w:r>
-              <w:rPr>
-                <w:rFonts w:ascii="Times New Roman" w:hAnsi="Times New Roman" w:cs="Times New Roman"/>
-                <w:sz w:val="22"/>
-                <w:szCs w:val="22"/>
-              </w:rPr>
-              <w:t xml:space="preserve">CSE </w:t>
-            </w:r>
-          </w:p>
-        </w:tc>
-        <w:tc>
-          <w:tcPr>
-            <w:tcW w:w="2225" w:type="dxa"/>
-          </w:tcPr>
-          <w:p>
-            <w:pPr>
-              <w:pStyle w:val="Default"/>
-              <w:rPr>
-                <w:rFonts w:ascii="Times New Roman" w:hAnsi="Times New Roman" w:cs="Times New Roman"/>
-                <w:sz w:val="22"/>
-                <w:szCs w:val="22"/>
-              </w:rPr>
-            </w:pPr>
-            <w:r>
-              <w:rPr>
-                <w:rFonts w:ascii="Times New Roman" w:hAnsi="Times New Roman" w:cs="Times New Roman"/>
-                <w:sz w:val="22"/>
-                <w:szCs w:val="22"/>
-              </w:rPr>
-              <w:t>International Islamic University Chittagong</w:t>
-            </w:r>
-          </w:p>
-          <w:p>
-            <w:pPr>
-              <w:pStyle w:val="Default"/>
-              <w:rPr>
-                <w:rFonts w:ascii="Times New Roman" w:hAnsi="Times New Roman" w:cs="Times New Roman"/>
-                <w:sz w:val="22"/>
-                <w:szCs w:val="22"/>
-              </w:rPr>
-            </w:pPr>
-          </w:p>
-          <w:p>
-            <w:pPr>
-              <w:pStyle w:val="Default"/>
-              <w:rPr>
-                <w:rFonts w:ascii="Times New Roman" w:hAnsi="Times New Roman" w:cs="Times New Roman"/>
-                <w:sz w:val="22"/>
-                <w:szCs w:val="22"/>
-              </w:rPr>
-            </w:pPr>
-          </w:p>
-          <w:p>
-            <w:pPr>
-              <w:pStyle w:val="Default"/>
-              <w:rPr>
-                <w:rFonts w:ascii="Times New Roman" w:hAnsi="Times New Roman" w:cs="Times New Roman"/>
-                <w:sz w:val="22"/>
-                <w:szCs w:val="22"/>
-              </w:rPr>
-            </w:pPr>
-            <w:r>
-              <w:rPr>
-                <w:rFonts w:ascii="Times New Roman" w:hAnsi="Times New Roman" w:cs="Times New Roman"/>
-                <w:sz w:val="22"/>
-                <w:szCs w:val="22"/>
-              </w:rPr>
-              <w:t>International Islamic University Chittagong</w:t>
-            </w:r>
-          </w:p>
-        </w:tc>
-        <w:tc>
-          <w:tcPr>
-            <w:tcW w:w="2225" w:type="dxa"/>
-          </w:tcPr>
-          <w:p>
-            <w:pPr>
-              <w:pStyle w:val="Default"/>
-              <w:rPr>
-                <w:rFonts w:ascii="Times New Roman" w:hAnsi="Times New Roman" w:cs="Times New Roman"/>
-                <w:sz w:val="22"/>
-                <w:szCs w:val="22"/>
-              </w:rPr>
-            </w:pPr>
-            <w:r>
-              <w:rPr>
-                <w:rFonts w:ascii="Times New Roman" w:hAnsi="Times New Roman" w:cs="Times New Roman"/>
-                <w:sz w:val="22"/>
-                <w:szCs w:val="22"/>
-              </w:rPr>
-              <w:t>(Not Published Yet</w:t>
-            </w:r>
-            <w:r>
-              <w:rPr>
-                <w:rFonts w:ascii="Times New Roman" w:hAnsi="Times New Roman" w:cs="Times New Roman"/>
-                <w:sz w:val="22"/>
-                <w:szCs w:val="22"/>
-              </w:rPr>
-              <w:t>)</w:t>
-            </w:r>
-          </w:p>
-          <w:p>
-            <w:pPr>
-              <w:pStyle w:val="Default"/>
-              <w:rPr>
-                <w:rFonts w:ascii="Times New Roman" w:hAnsi="Times New Roman" w:cs="Times New Roman"/>
-                <w:sz w:val="22"/>
-                <w:szCs w:val="22"/>
-              </w:rPr>
-            </w:pPr>
-          </w:p>
-          <w:p>
-            <w:pPr>
-              <w:pStyle w:val="Default"/>
-              <w:rPr>
-                <w:rFonts w:ascii="Times New Roman" w:hAnsi="Times New Roman" w:cs="Times New Roman"/>
-                <w:sz w:val="22"/>
-                <w:szCs w:val="22"/>
-              </w:rPr>
-            </w:pPr>
-          </w:p>
-          <w:p>
-            <w:pPr>
-              <w:pStyle w:val="Default"/>
-              <w:rPr>
-                <w:rFonts w:ascii="Times New Roman" w:hAnsi="Times New Roman" w:cs="Times New Roman"/>
-                <w:sz w:val="22"/>
-                <w:szCs w:val="22"/>
-              </w:rPr>
-            </w:pPr>
-          </w:p>
-          <w:p>
-            <w:pPr>
-              <w:pStyle w:val="Default"/>
-              <w:rPr>
-                <w:rFonts w:ascii="Times New Roman" w:hAnsi="Times New Roman" w:cs="Times New Roman"/>
-                <w:sz w:val="22"/>
-                <w:szCs w:val="22"/>
-              </w:rPr>
-            </w:pPr>
-            <w:r>
-              <w:rPr>
-                <w:rFonts w:ascii="Times New Roman" w:hAnsi="Times New Roman" w:cs="Times New Roman"/>
-                <w:sz w:val="22"/>
-                <w:szCs w:val="22"/>
-              </w:rPr>
-              <w:t xml:space="preserve">3.51 (Out </w:t>
-            </w:r>
-          </w:p>
-          <w:p>
-            <w:pPr>
-              <w:pStyle w:val="Default"/>
-              <w:rPr>
-                <w:rFonts w:ascii="Times New Roman" w:hAnsi="Times New Roman" w:cs="Times New Roman"/>
-                <w:sz w:val="22"/>
-                <w:szCs w:val="22"/>
-              </w:rPr>
-            </w:pPr>
-            <w:r>
-              <w:rPr>
-                <w:rFonts w:ascii="Times New Roman" w:hAnsi="Times New Roman" w:cs="Times New Roman"/>
-                <w:sz w:val="22"/>
-                <w:szCs w:val="22"/>
-              </w:rPr>
-              <w:t>Of 4)</w:t>
-            </w:r>
-          </w:p>
-          <w:p>
-            <w:pPr>
-              <w:pStyle w:val="Default"/>
-              <w:rPr>
-                <w:rFonts w:ascii="Times New Roman" w:hAnsi="Times New Roman" w:cs="Times New Roman"/>
-                <w:sz w:val="22"/>
-                <w:szCs w:val="22"/>
-              </w:rPr>
-            </w:pPr>
-            <w:r>
-              <w:rPr>
-                <w:rFonts w:ascii="Times New Roman" w:hAnsi="Times New Roman" w:cs="Times New Roman"/>
-                <w:sz w:val="22"/>
-                <w:szCs w:val="22"/>
-              </w:rPr>
-              <w:t xml:space="preserve">(CGPA) </w:t>
-            </w:r>
-          </w:p>
-        </w:tc>
-        <w:tc>
-          <w:tcPr>
-            <w:tcW w:w="2225" w:type="dxa"/>
-          </w:tcPr>
-          <w:p>
-            <w:pPr>
-              <w:pStyle w:val="Default"/>
-              <w:rPr>
-                <w:rFonts w:ascii="Times New Roman" w:hAnsi="Times New Roman" w:cs="Times New Roman"/>
-                <w:sz w:val="22"/>
-                <w:szCs w:val="22"/>
-              </w:rPr>
-            </w:pPr>
-            <w:r>
-              <w:rPr>
-                <w:rFonts w:ascii="Times New Roman" w:hAnsi="Times New Roman" w:cs="Times New Roman"/>
-                <w:sz w:val="22"/>
-                <w:szCs w:val="22"/>
-              </w:rPr>
-              <w:t>(Pursuing)</w:t>
-            </w:r>
-          </w:p>
-          <w:p>
-            <w:pPr>
-              <w:pStyle w:val="Default"/>
-              <w:rPr>
-                <w:rFonts w:ascii="Times New Roman" w:hAnsi="Times New Roman" w:cs="Times New Roman"/>
-                <w:sz w:val="22"/>
-                <w:szCs w:val="22"/>
-              </w:rPr>
-            </w:pPr>
-          </w:p>
-          <w:p>
-            <w:pPr>
-              <w:pStyle w:val="Default"/>
-              <w:rPr>
-                <w:rFonts w:ascii="Times New Roman" w:hAnsi="Times New Roman" w:cs="Times New Roman"/>
-                <w:sz w:val="22"/>
-                <w:szCs w:val="22"/>
-              </w:rPr>
-            </w:pPr>
-          </w:p>
-          <w:p>
-            <w:pPr>
-              <w:pStyle w:val="Default"/>
-              <w:rPr>
-                <w:rFonts w:ascii="Times New Roman" w:hAnsi="Times New Roman" w:cs="Times New Roman"/>
-                <w:sz w:val="22"/>
-                <w:szCs w:val="22"/>
-              </w:rPr>
-            </w:pPr>
-          </w:p>
-          <w:p>
-            <w:pPr>
-              <w:pStyle w:val="Default"/>
-              <w:rPr>
-                <w:rFonts w:ascii="Times New Roman" w:hAnsi="Times New Roman" w:cs="Times New Roman"/>
-                <w:sz w:val="22"/>
-                <w:szCs w:val="22"/>
-              </w:rPr>
-            </w:pPr>
-            <w:r>
-              <w:rPr>
-                <w:rFonts w:ascii="Times New Roman" w:hAnsi="Times New Roman" w:cs="Times New Roman"/>
-                <w:sz w:val="22"/>
-                <w:szCs w:val="22"/>
-              </w:rPr>
-              <w:t>December, 2019</w:t>
-            </w:r>
-          </w:p>
-        </w:tc>
-      </w:tr>
-      <w:tr>
-        <w:trPr>
-          <w:trHeight w:val="593"/>
-        </w:trPr>
-        <w:tc>
-          <w:tcPr>
-            <w:tcW w:w="2225" w:type="dxa"/>
-          </w:tcPr>
-          <w:p>
-            <w:pPr>
-              <w:pStyle w:val="Default"/>
-              <w:rPr>
-                <w:rFonts w:ascii="Times New Roman" w:hAnsi="Times New Roman" w:cs="Times New Roman"/>
-                <w:sz w:val="22"/>
-                <w:szCs w:val="22"/>
-              </w:rPr>
-            </w:pPr>
-          </w:p>
-          <w:p>
-            <w:pPr>
-              <w:pStyle w:val="Default"/>
-              <w:rPr>
-                <w:rFonts w:ascii="Times New Roman" w:hAnsi="Times New Roman" w:cs="Times New Roman"/>
-                <w:sz w:val="22"/>
-                <w:szCs w:val="22"/>
-              </w:rPr>
-            </w:pPr>
-            <w:r>
-              <w:rPr>
-                <w:rFonts w:ascii="Times New Roman" w:hAnsi="Times New Roman" w:cs="Times New Roman"/>
-                <w:sz w:val="22"/>
-                <w:szCs w:val="22"/>
-              </w:rPr>
-              <w:t>H.S.C</w:t>
-            </w:r>
-          </w:p>
-          <w:p>
-            <w:pPr>
-              <w:pStyle w:val="Default"/>
-              <w:rPr>
-                <w:rFonts w:ascii="Times New Roman" w:hAnsi="Times New Roman" w:cs="Times New Roman"/>
-                <w:sz w:val="22"/>
-                <w:szCs w:val="22"/>
-              </w:rPr>
-            </w:pPr>
-            <w:r>
-              <w:rPr>
-                <w:rFonts w:ascii="Times New Roman" w:hAnsi="Times New Roman" w:cs="Times New Roman"/>
-                <w:sz w:val="22"/>
-                <w:szCs w:val="22"/>
-              </w:rPr>
-              <w:t>(</w:t>
-            </w:r>
-            <w:r>
-              <w:rPr>
-                <w:rFonts w:ascii="Times New Roman" w:hAnsi="Times New Roman" w:cs="Times New Roman"/>
-                <w:sz w:val="22"/>
-                <w:szCs w:val="22"/>
-              </w:rPr>
-              <w:t>Higher Secondary</w:t>
-            </w:r>
-            <w:r>
-              <w:rPr>
-                <w:rFonts w:ascii="Times New Roman" w:hAnsi="Times New Roman" w:cs="Times New Roman"/>
-                <w:sz w:val="22"/>
-                <w:szCs w:val="22"/>
-              </w:rPr>
-              <w:t>)</w:t>
-            </w:r>
-          </w:p>
-        </w:tc>
-        <w:tc>
-          <w:tcPr>
-            <w:tcW w:w="2225" w:type="dxa"/>
-          </w:tcPr>
-          <w:p>
-            <w:pPr>
-              <w:pStyle w:val="Default"/>
-              <w:rPr>
-                <w:rFonts w:ascii="Times New Roman" w:hAnsi="Times New Roman" w:cs="Times New Roman"/>
-                <w:sz w:val="22"/>
-                <w:szCs w:val="22"/>
-              </w:rPr>
-            </w:pPr>
-          </w:p>
-          <w:p>
-            <w:pPr>
-              <w:pStyle w:val="Default"/>
-              <w:rPr>
-                <w:rFonts w:ascii="Times New Roman" w:hAnsi="Times New Roman" w:cs="Times New Roman"/>
-                <w:sz w:val="22"/>
-                <w:szCs w:val="22"/>
-              </w:rPr>
-            </w:pPr>
-            <w:r>
-              <w:rPr>
-                <w:rFonts w:ascii="Times New Roman" w:hAnsi="Times New Roman" w:cs="Times New Roman"/>
-                <w:sz w:val="22"/>
-                <w:szCs w:val="22"/>
-              </w:rPr>
-              <w:t xml:space="preserve">Science </w:t>
-            </w:r>
-          </w:p>
-        </w:tc>
-        <w:tc>
-          <w:tcPr>
-            <w:tcW w:w="2225" w:type="dxa"/>
-          </w:tcPr>
-          <w:p>
-            <w:pPr>
-              <w:pStyle w:val="Default"/>
-              <w:rPr>
-                <w:rFonts w:ascii="Times New Roman" w:hAnsi="Times New Roman" w:cs="Times New Roman"/>
-                <w:sz w:val="22"/>
-                <w:szCs w:val="22"/>
-              </w:rPr>
-            </w:pPr>
-          </w:p>
-          <w:p>
-            <w:pPr>
-              <w:pStyle w:val="Default"/>
-              <w:rPr>
-                <w:rFonts w:ascii="Times New Roman" w:hAnsi="Times New Roman" w:cs="Times New Roman"/>
-                <w:sz w:val="22"/>
-                <w:szCs w:val="22"/>
-              </w:rPr>
-            </w:pPr>
-            <w:r>
-              <w:rPr>
-                <w:rFonts w:ascii="Times New Roman" w:hAnsi="Times New Roman" w:cs="Times New Roman"/>
-                <w:sz w:val="22"/>
-                <w:szCs w:val="22"/>
-              </w:rPr>
-              <w:t xml:space="preserve">Nowab Faizunnesa Govt. College, Laksam </w:t>
-            </w:r>
-          </w:p>
-        </w:tc>
-        <w:tc>
-          <w:tcPr>
-            <w:tcW w:w="2225" w:type="dxa"/>
-          </w:tcPr>
-          <w:p>
-            <w:pPr>
-              <w:pStyle w:val="Default"/>
-              <w:rPr>
-                <w:rFonts w:ascii="Times New Roman" w:hAnsi="Times New Roman" w:cs="Times New Roman"/>
-                <w:sz w:val="22"/>
-                <w:szCs w:val="22"/>
-              </w:rPr>
-            </w:pPr>
-          </w:p>
-          <w:p>
-            <w:pPr>
-              <w:pStyle w:val="Default"/>
-              <w:rPr>
-                <w:rFonts w:ascii="Times New Roman" w:hAnsi="Times New Roman" w:cs="Times New Roman"/>
-                <w:sz w:val="22"/>
-                <w:szCs w:val="22"/>
-              </w:rPr>
-            </w:pPr>
-            <w:r>
-              <w:rPr>
-                <w:rFonts w:ascii="Times New Roman" w:hAnsi="Times New Roman" w:cs="Times New Roman"/>
-                <w:sz w:val="22"/>
-                <w:szCs w:val="22"/>
-              </w:rPr>
-              <w:t xml:space="preserve">4.00 (Out </w:t>
-            </w:r>
-          </w:p>
-          <w:p>
-            <w:pPr>
-              <w:pStyle w:val="Default"/>
-              <w:rPr>
-                <w:rFonts w:ascii="Times New Roman" w:hAnsi="Times New Roman" w:cs="Times New Roman"/>
-                <w:sz w:val="22"/>
-                <w:szCs w:val="22"/>
-              </w:rPr>
-            </w:pPr>
-            <w:r>
-              <w:rPr>
-                <w:rFonts w:ascii="Times New Roman" w:hAnsi="Times New Roman" w:cs="Times New Roman"/>
-                <w:sz w:val="22"/>
-                <w:szCs w:val="22"/>
-              </w:rPr>
-              <w:t>Of 5)</w:t>
-            </w:r>
-          </w:p>
-        </w:tc>
-        <w:tc>
-          <w:tcPr>
-            <w:tcW w:w="2225" w:type="dxa"/>
-          </w:tcPr>
-          <w:p>
-            <w:pPr>
-              <w:pStyle w:val="Default"/>
-              <w:rPr>
-                <w:rFonts w:ascii="Times New Roman" w:hAnsi="Times New Roman" w:cs="Times New Roman"/>
-                <w:sz w:val="22"/>
-                <w:szCs w:val="22"/>
-              </w:rPr>
-            </w:pPr>
-            <w:r>
-              <w:rPr>
-                <w:rFonts w:ascii="Times New Roman" w:hAnsi="Times New Roman" w:cs="Times New Roman"/>
-                <w:sz w:val="22"/>
-                <w:szCs w:val="22"/>
-              </w:rPr>
-              <w:t xml:space="preserve">2013 </w:t>
-            </w:r>
-          </w:p>
-        </w:tc>
-      </w:tr>
-      <w:tr>
-        <w:trPr>
-          <w:trHeight w:val="280"/>
-        </w:trPr>
-        <w:tc>
-          <w:tcPr>
-            <w:tcW w:w="2225" w:type="dxa"/>
-          </w:tcPr>
-          <w:p>
-            <w:pPr>
-              <w:pStyle w:val="Default"/>
-              <w:rPr>
-                <w:rFonts w:ascii="Times New Roman" w:hAnsi="Times New Roman" w:cs="Times New Roman"/>
-                <w:sz w:val="22"/>
-                <w:szCs w:val="22"/>
-              </w:rPr>
-            </w:pPr>
-          </w:p>
-          <w:p>
-            <w:pPr>
-              <w:pStyle w:val="Default"/>
-              <w:rPr>
-                <w:rFonts w:ascii="Times New Roman" w:hAnsi="Times New Roman" w:cs="Times New Roman"/>
-                <w:sz w:val="22"/>
-                <w:szCs w:val="22"/>
-              </w:rPr>
-            </w:pPr>
-            <w:r>
-              <w:rPr>
-                <w:rFonts w:ascii="Times New Roman" w:hAnsi="Times New Roman" w:cs="Times New Roman"/>
-                <w:sz w:val="22"/>
-                <w:szCs w:val="22"/>
-              </w:rPr>
-              <w:t>S.S.C</w:t>
-            </w:r>
-          </w:p>
-          <w:p>
-            <w:pPr>
-              <w:pStyle w:val="Default"/>
-              <w:rPr>
-                <w:rFonts w:ascii="Times New Roman" w:hAnsi="Times New Roman" w:cs="Times New Roman"/>
-                <w:sz w:val="22"/>
-                <w:szCs w:val="22"/>
-              </w:rPr>
-            </w:pPr>
-            <w:r>
-              <w:rPr>
-                <w:rFonts w:ascii="Times New Roman" w:hAnsi="Times New Roman" w:cs="Times New Roman"/>
-                <w:sz w:val="22"/>
-                <w:szCs w:val="22"/>
-              </w:rPr>
-              <w:t>(</w:t>
-            </w:r>
-            <w:r>
-              <w:rPr>
-                <w:rFonts w:ascii="Times New Roman" w:hAnsi="Times New Roman" w:cs="Times New Roman"/>
-                <w:sz w:val="22"/>
-                <w:szCs w:val="22"/>
-              </w:rPr>
-              <w:t>Secondary</w:t>
-            </w:r>
-            <w:r>
-              <w:rPr>
-                <w:rFonts w:ascii="Times New Roman" w:hAnsi="Times New Roman" w:cs="Times New Roman"/>
-                <w:sz w:val="22"/>
-                <w:szCs w:val="22"/>
-              </w:rPr>
-              <w:t>)</w:t>
-            </w:r>
-          </w:p>
-        </w:tc>
-        <w:tc>
-          <w:tcPr>
-            <w:tcW w:w="2225" w:type="dxa"/>
-          </w:tcPr>
-          <w:p>
-            <w:pPr>
-              <w:pStyle w:val="Default"/>
-              <w:rPr>
-                <w:rFonts w:ascii="Times New Roman" w:hAnsi="Times New Roman" w:cs="Times New Roman"/>
-                <w:sz w:val="22"/>
-                <w:szCs w:val="22"/>
-              </w:rPr>
-            </w:pPr>
-          </w:p>
-          <w:p>
-            <w:pPr>
-              <w:pStyle w:val="Default"/>
-              <w:rPr>
-                <w:rFonts w:ascii="Times New Roman" w:hAnsi="Times New Roman" w:cs="Times New Roman"/>
-                <w:sz w:val="22"/>
-                <w:szCs w:val="22"/>
-              </w:rPr>
-            </w:pPr>
-            <w:r>
-              <w:rPr>
-                <w:rFonts w:ascii="Times New Roman" w:hAnsi="Times New Roman" w:cs="Times New Roman"/>
-                <w:sz w:val="22"/>
-                <w:szCs w:val="22"/>
-              </w:rPr>
-              <w:t xml:space="preserve">Science </w:t>
-            </w:r>
-          </w:p>
-        </w:tc>
-        <w:tc>
-          <w:tcPr>
-            <w:tcW w:w="2225" w:type="dxa"/>
-          </w:tcPr>
-          <w:p>
-            <w:pPr>
-              <w:pStyle w:val="Default"/>
-              <w:rPr>
-                <w:rFonts w:ascii="Times New Roman" w:hAnsi="Times New Roman" w:cs="Times New Roman"/>
-                <w:sz w:val="22"/>
-                <w:szCs w:val="22"/>
-              </w:rPr>
-            </w:pPr>
-          </w:p>
-          <w:p>
-            <w:pPr>
-              <w:pStyle w:val="Default"/>
-              <w:rPr>
-                <w:rFonts w:ascii="Times New Roman" w:hAnsi="Times New Roman" w:cs="Times New Roman"/>
-                <w:sz w:val="22"/>
-                <w:szCs w:val="22"/>
-              </w:rPr>
-            </w:pPr>
-            <w:r>
-              <w:rPr>
-                <w:rFonts w:ascii="Times New Roman" w:hAnsi="Times New Roman" w:cs="Times New Roman"/>
-                <w:sz w:val="22"/>
-                <w:szCs w:val="22"/>
-              </w:rPr>
-              <w:t>Laksam Pilot Govt. High School, Laksam</w:t>
-            </w:r>
-          </w:p>
-        </w:tc>
-        <w:tc>
-          <w:tcPr>
-            <w:tcW w:w="2225" w:type="dxa"/>
-          </w:tcPr>
-          <w:p>
-            <w:pPr>
-              <w:pStyle w:val="Default"/>
-              <w:rPr>
-                <w:rFonts w:ascii="Times New Roman" w:hAnsi="Times New Roman" w:cs="Times New Roman"/>
-                <w:sz w:val="22"/>
-                <w:szCs w:val="22"/>
-              </w:rPr>
-            </w:pPr>
-          </w:p>
-          <w:p>
-            <w:pPr>
-              <w:pStyle w:val="Default"/>
-              <w:rPr>
-                <w:rFonts w:ascii="Times New Roman" w:hAnsi="Times New Roman" w:cs="Times New Roman"/>
-                <w:sz w:val="22"/>
-                <w:szCs w:val="22"/>
-              </w:rPr>
-            </w:pPr>
-            <w:r>
-              <w:rPr>
-                <w:rFonts w:ascii="Times New Roman" w:hAnsi="Times New Roman" w:cs="Times New Roman"/>
-                <w:sz w:val="22"/>
-                <w:szCs w:val="22"/>
-              </w:rPr>
-              <w:t xml:space="preserve">5.00 (Out </w:t>
-            </w:r>
-          </w:p>
-          <w:p>
-            <w:pPr>
-              <w:pStyle w:val="Default"/>
-              <w:rPr>
-                <w:rFonts w:ascii="Times New Roman" w:hAnsi="Times New Roman" w:cs="Times New Roman"/>
-                <w:sz w:val="22"/>
-                <w:szCs w:val="22"/>
-              </w:rPr>
-            </w:pPr>
-            <w:r>
-              <w:rPr>
-                <w:rFonts w:ascii="Times New Roman" w:hAnsi="Times New Roman" w:cs="Times New Roman"/>
-                <w:sz w:val="22"/>
-                <w:szCs w:val="22"/>
-              </w:rPr>
-              <w:t>Of 5)</w:t>
-            </w:r>
-          </w:p>
-        </w:tc>
-        <w:tc>
-          <w:tcPr>
-            <w:tcW w:w="2225" w:type="dxa"/>
-          </w:tcPr>
-          <w:p>
-            <w:pPr>
-              <w:pStyle w:val="Default"/>
-              <w:rPr>
-                <w:rFonts w:ascii="Times New Roman" w:hAnsi="Times New Roman" w:cs="Times New Roman"/>
-                <w:sz w:val="22"/>
-                <w:szCs w:val="22"/>
-              </w:rPr>
-            </w:pPr>
-            <w:r>
-              <w:rPr>
-                <w:rFonts w:ascii="Times New Roman" w:hAnsi="Times New Roman" w:cs="Times New Roman"/>
-                <w:sz w:val="22"/>
-                <w:szCs w:val="22"/>
-              </w:rPr>
-              <w:t xml:space="preserve">2010 </w:t>
-            </w:r>
-          </w:p>
-        </w:tc>
-      </w:tr>
-    </w:tbl>
     <w:p>
       <w:pPr>
         <w:rPr>
@@ -4257,6 +4850,7 @@
           <w:rFonts w:ascii="Times New Roman" w:hAnsi="Times New Roman" w:cs="Times New Roman"/>
           <w:b/>
         </w:rPr>
+        <w:lastRenderedPageBreak/>
         <w:t>President</w:t>
       </w:r>
     </w:p>
@@ -4271,7 +4865,21 @@
         <w:rPr>
           <w:rFonts w:ascii="Times New Roman" w:hAnsi="Times New Roman" w:cs="Times New Roman"/>
         </w:rPr>
-        <w:t>Gopalpur Ideal Club, Laksam, Comilla.</w:t>
+        <w:t xml:space="preserve">Gopalpur Ideal Club, </w:t>
+      </w:r>
+      <w:proofErr w:type="spellStart"/>
+      <w:r>
+        <w:rPr>
+          <w:rFonts w:ascii="Times New Roman" w:hAnsi="Times New Roman" w:cs="Times New Roman"/>
+        </w:rPr>
+        <w:t>Laksam</w:t>
+      </w:r>
+      <w:proofErr w:type="spellEnd"/>
+      <w:r>
+        <w:rPr>
+          <w:rFonts w:ascii="Times New Roman" w:hAnsi="Times New Roman" w:cs="Times New Roman"/>
+        </w:rPr>
+        <w:t>, Comilla.</w:t>
       </w:r>
     </w:p>
     <w:p>
@@ -4377,7 +4985,21 @@
         <w:rPr>
           <w:rFonts w:ascii="Times New Roman" w:hAnsi="Times New Roman" w:cs="Times New Roman"/>
         </w:rPr>
-        <w:t>Operation Team, Shobdometro Chittagong.</w:t>
+        <w:t xml:space="preserve">Operation Team, </w:t>
+      </w:r>
+      <w:proofErr w:type="spellStart"/>
+      <w:r>
+        <w:rPr>
+          <w:rFonts w:ascii="Times New Roman" w:hAnsi="Times New Roman" w:cs="Times New Roman"/>
+        </w:rPr>
+        <w:t>Shobdometro</w:t>
+      </w:r>
+      <w:proofErr w:type="spellEnd"/>
+      <w:r>
+        <w:rPr>
+          <w:rFonts w:ascii="Times New Roman" w:hAnsi="Times New Roman" w:cs="Times New Roman"/>
+        </w:rPr>
+        <w:t xml:space="preserve"> Chittagong.</w:t>
       </w:r>
     </w:p>
     <w:p>
@@ -4391,7 +5013,6 @@
         <w:rPr>
           <w:rFonts w:ascii="Times New Roman" w:hAnsi="Times New Roman" w:cs="Times New Roman"/>
         </w:rPr>
-        <w:lastRenderedPageBreak/>
         <w:t>(June 2018 – Present)</w:t>
       </w:r>
     </w:p>
@@ -4982,7 +5603,21 @@
         <w:rPr>
           <w:rFonts w:ascii="Times New Roman" w:hAnsi="Times New Roman" w:cs="Times New Roman"/>
         </w:rPr>
-        <w:t xml:space="preserve"> B (+ve)</w:t>
+        <w:t xml:space="preserve"> B (+</w:t>
+      </w:r>
+      <w:proofErr w:type="spellStart"/>
+      <w:r>
+        <w:rPr>
+          <w:rFonts w:ascii="Times New Roman" w:hAnsi="Times New Roman" w:cs="Times New Roman"/>
+        </w:rPr>
+        <w:t>ve</w:t>
+      </w:r>
+      <w:proofErr w:type="spellEnd"/>
+      <w:r>
+        <w:rPr>
+          <w:rFonts w:ascii="Times New Roman" w:hAnsi="Times New Roman" w:cs="Times New Roman"/>
+        </w:rPr>
+        <w:t>)</w:t>
       </w:r>
     </w:p>
     <w:p>
@@ -5146,8 +5781,19 @@
                 <w:bCs/>
                 <w:color w:val="000000"/>
               </w:rPr>
-              <w:t>Md. Khaliluzzaman</w:t>
-            </w:r>
+              <w:t xml:space="preserve">Md. </w:t>
+            </w:r>
+            <w:proofErr w:type="spellStart"/>
+            <w:r>
+              <w:rPr>
+                <w:rFonts w:ascii="Times New Roman" w:hAnsi="Times New Roman" w:cs="Times New Roman"/>
+                <w:b/>
+                <w:bCs/>
+                <w:color w:val="000000"/>
+              </w:rPr>
+              <w:t>Khaliluzzaman</w:t>
+            </w:r>
+            <w:proofErr w:type="spellEnd"/>
           </w:p>
           <w:p>
             <w:pPr>
@@ -5261,7 +5907,7 @@
               </w:rPr>
               <w:t xml:space="preserve">Email: </w:t>
             </w:r>
-            <w:hyperlink r:id="rId17" w:history="1">
+            <w:hyperlink r:id="rId13" w:history="1">
               <w:r>
                 <w:rPr>
                   <w:rStyle w:val="Hyperlink"/>
@@ -5294,7 +5940,7 @@
               </w:rPr>
               <w:t xml:space="preserve"> </w:t>
             </w:r>
-            <w:hyperlink r:id="rId18" w:history="1">
+            <w:hyperlink r:id="rId14" w:history="1">
               <w:r>
                 <w:rPr>
                   <w:rStyle w:val="Hyperlink"/>
@@ -5318,7 +5964,7 @@
               </w:rPr>
               <w:t xml:space="preserve">/ </w:t>
             </w:r>
-            <w:hyperlink r:id="rId19" w:history="1">
+            <w:hyperlink r:id="rId15" w:history="1">
               <w:r>
                 <w:rPr>
                   <w:rStyle w:val="Hyperlink"/>
@@ -6044,6 +6690,119 @@
       </w:rPr>
     </w:lvl>
   </w:abstractNum>
+  <w:abstractNum w:abstractNumId="5" w15:restartNumberingAfterBreak="0">
+    <w:nsid w:val="7FE9649E"/>
+    <w:multiLevelType w:val="hybridMultilevel"/>
+    <w:tmpl w:val="B5AE5B0E"/>
+    <w:lvl w:ilvl="0" w:tplc="B134B33C">
+      <w:start w:val="3"/>
+      <w:numFmt w:val="bullet"/>
+      <w:lvlText w:val=""/>
+      <w:lvlJc w:val="left"/>
+      <w:pPr>
+        <w:ind w:left="720" w:hanging="360"/>
+      </w:pPr>
+      <w:rPr>
+        <w:rFonts w:ascii="Wingdings" w:eastAsiaTheme="minorHAnsi" w:hAnsi="Wingdings" w:cs="Times New Roman" w:hint="default"/>
+      </w:rPr>
+    </w:lvl>
+    <w:lvl w:ilvl="1" w:tplc="04090003" w:tentative="1">
+      <w:start w:val="1"/>
+      <w:numFmt w:val="bullet"/>
+      <w:lvlText w:val="o"/>
+      <w:lvlJc w:val="left"/>
+      <w:pPr>
+        <w:ind w:left="1440" w:hanging="360"/>
+      </w:pPr>
+      <w:rPr>
+        <w:rFonts w:ascii="Courier New" w:hAnsi="Courier New" w:cs="Courier New" w:hint="default"/>
+      </w:rPr>
+    </w:lvl>
+    <w:lvl w:ilvl="2" w:tplc="04090005" w:tentative="1">
+      <w:start w:val="1"/>
+      <w:numFmt w:val="bullet"/>
+      <w:lvlText w:val=""/>
+      <w:lvlJc w:val="left"/>
+      <w:pPr>
+        <w:ind w:left="2160" w:hanging="360"/>
+      </w:pPr>
+      <w:rPr>
+        <w:rFonts w:ascii="Wingdings" w:hAnsi="Wingdings" w:hint="default"/>
+      </w:rPr>
+    </w:lvl>
+    <w:lvl w:ilvl="3" w:tplc="04090001" w:tentative="1">
+      <w:start w:val="1"/>
+      <w:numFmt w:val="bullet"/>
+      <w:lvlText w:val=""/>
+      <w:lvlJc w:val="left"/>
+      <w:pPr>
+        <w:ind w:left="2880" w:hanging="360"/>
+      </w:pPr>
+      <w:rPr>
+        <w:rFonts w:ascii="Symbol" w:hAnsi="Symbol" w:hint="default"/>
+      </w:rPr>
+    </w:lvl>
+    <w:lvl w:ilvl="4" w:tplc="04090003" w:tentative="1">
+      <w:start w:val="1"/>
+      <w:numFmt w:val="bullet"/>
+      <w:lvlText w:val="o"/>
+      <w:lvlJc w:val="left"/>
+      <w:pPr>
+        <w:ind w:left="3600" w:hanging="360"/>
+      </w:pPr>
+      <w:rPr>
+        <w:rFonts w:ascii="Courier New" w:hAnsi="Courier New" w:cs="Courier New" w:hint="default"/>
+      </w:rPr>
+    </w:lvl>
+    <w:lvl w:ilvl="5" w:tplc="04090005" w:tentative="1">
+      <w:start w:val="1"/>
+      <w:numFmt w:val="bullet"/>
+      <w:lvlText w:val=""/>
+      <w:lvlJc w:val="left"/>
+      <w:pPr>
+        <w:ind w:left="4320" w:hanging="360"/>
+      </w:pPr>
+      <w:rPr>
+        <w:rFonts w:ascii="Wingdings" w:hAnsi="Wingdings" w:hint="default"/>
+      </w:rPr>
+    </w:lvl>
+    <w:lvl w:ilvl="6" w:tplc="04090001" w:tentative="1">
+      <w:start w:val="1"/>
+      <w:numFmt w:val="bullet"/>
+      <w:lvlText w:val=""/>
+      <w:lvlJc w:val="left"/>
+      <w:pPr>
+        <w:ind w:left="5040" w:hanging="360"/>
+      </w:pPr>
+      <w:rPr>
+        <w:rFonts w:ascii="Symbol" w:hAnsi="Symbol" w:hint="default"/>
+      </w:rPr>
+    </w:lvl>
+    <w:lvl w:ilvl="7" w:tplc="04090003" w:tentative="1">
+      <w:start w:val="1"/>
+      <w:numFmt w:val="bullet"/>
+      <w:lvlText w:val="o"/>
+      <w:lvlJc w:val="left"/>
+      <w:pPr>
+        <w:ind w:left="5760" w:hanging="360"/>
+      </w:pPr>
+      <w:rPr>
+        <w:rFonts w:ascii="Courier New" w:hAnsi="Courier New" w:cs="Courier New" w:hint="default"/>
+      </w:rPr>
+    </w:lvl>
+    <w:lvl w:ilvl="8" w:tplc="04090005" w:tentative="1">
+      <w:start w:val="1"/>
+      <w:numFmt w:val="bullet"/>
+      <w:lvlText w:val=""/>
+      <w:lvlJc w:val="left"/>
+      <w:pPr>
+        <w:ind w:left="6480" w:hanging="360"/>
+      </w:pPr>
+      <w:rPr>
+        <w:rFonts w:ascii="Wingdings" w:hAnsi="Wingdings" w:hint="default"/>
+      </w:rPr>
+    </w:lvl>
+  </w:abstractNum>
   <w:num w:numId="1">
     <w:abstractNumId w:val="1"/>
   </w:num>
@@ -6058,6 +6817,9 @@
   </w:num>
   <w:num w:numId="5">
     <w:abstractNumId w:val="0"/>
+  </w:num>
+  <w:num w:numId="6">
+    <w:abstractNumId w:val="5"/>
   </w:num>
 </w:numbering>
 </file>

</xml_diff>